<commit_message>
Koreksi posisi contoh potongan kode
</commit_message>
<xml_diff>
--- a/MSW/KTIS_MSW_A4.docx
+++ b/MSW/KTIS_MSW_A4.docx
@@ -267,6 +267,12 @@
     <w:p>
       <w:pPr>
         <w:sectPr>
+          <w:headerReference w:type="even" r:id="rId9"/>
+          <w:headerReference w:type="default" r:id="rId10"/>
+          <w:footerReference w:type="even" r:id="rId11"/>
+          <w:footerReference w:type="default" r:id="rId12"/>
+          <w:headerReference w:type="first" r:id="rId13"/>
+          <w:footerReference w:type="first" r:id="rId14"/>
           <w:pgSz w:w="12191" w:h="16840" w:code="9"/>
           <w:pgMar w:top="1701" w:right="1701" w:bottom="1701" w:left="1701" w:header="720" w:footer="720" w:gutter="0"/>
           <w:cols w:space="720"/>
@@ -1260,7 +1266,7 @@
         <w:ind w:firstLine="0"/>
         <w:jc w:val="right"/>
         <w:sectPr>
-          <w:footerReference w:type="default" r:id="rId9"/>
+          <w:footerReference w:type="default" r:id="rId15"/>
           <w:pgSz w:w="12191" w:h="16840" w:code="9"/>
           <w:pgMar w:top="1701" w:right="1701" w:bottom="1701" w:left="2268" w:header="720" w:footer="720" w:gutter="0"/>
           <w:cols w:space="720"/>
@@ -1569,7 +1575,7 @@
         <w:pStyle w:val="Heading1Frontmatter"/>
       </w:pPr>
       <w:bookmarkStart w:id="0" w:name="_Toc197009607"/>
-      <w:bookmarkStart w:id="1" w:name="_Toc197017208"/>
+      <w:bookmarkStart w:id="1" w:name="_Toc197193354"/>
       <w:r>
         <w:lastRenderedPageBreak/>
         <w:t>Kata Pengantar</w:t>
@@ -1913,7 +1919,7 @@
         <w:pStyle w:val="Heading1Frontmatter"/>
       </w:pPr>
       <w:bookmarkStart w:id="2" w:name="_Toc197009608"/>
-      <w:bookmarkStart w:id="3" w:name="_Toc197017209"/>
+      <w:bookmarkStart w:id="3" w:name="_Toc197193355"/>
       <w:r>
         <w:lastRenderedPageBreak/>
         <w:t>Daftar Isi</w:t>
@@ -1940,7 +1946,7 @@
       <w:r>
         <w:fldChar w:fldCharType="separate"/>
       </w:r>
-      <w:hyperlink w:anchor="_Toc197017208" w:history="1">
+      <w:hyperlink w:anchor="_Toc197193354" w:history="1">
         <w:r>
           <w:rPr>
             <w:rStyle w:val="Hyperlink"/>
@@ -1967,7 +1973,7 @@
             <w:noProof/>
             <w:webHidden/>
           </w:rPr>
-          <w:instrText xml:space="preserve"> PAGEREF _Toc197017208 \h </w:instrText>
+          <w:instrText xml:space="preserve"> PAGEREF _Toc197193354 \h </w:instrText>
         </w:r>
         <w:r>
           <w:rPr>
@@ -2008,7 +2014,7 @@
           <w:lang w:val="en-US"/>
         </w:rPr>
       </w:pPr>
-      <w:hyperlink w:anchor="_Toc197017209" w:history="1">
+      <w:hyperlink w:anchor="_Toc197193355" w:history="1">
         <w:r>
           <w:rPr>
             <w:rStyle w:val="Hyperlink"/>
@@ -2035,7 +2041,7 @@
             <w:noProof/>
             <w:webHidden/>
           </w:rPr>
-          <w:instrText xml:space="preserve"> PAGEREF _Toc197017209 \h </w:instrText>
+          <w:instrText xml:space="preserve"> PAGEREF _Toc197193355 \h </w:instrText>
         </w:r>
         <w:r>
           <w:rPr>
@@ -2076,7 +2082,7 @@
           <w:lang w:val="en-US"/>
         </w:rPr>
       </w:pPr>
-      <w:hyperlink w:anchor="_Toc197017210" w:history="1">
+      <w:hyperlink w:anchor="_Toc197193356" w:history="1">
         <w:r>
           <w:rPr>
             <w:rStyle w:val="Hyperlink"/>
@@ -2103,7 +2109,7 @@
             <w:noProof/>
             <w:webHidden/>
           </w:rPr>
-          <w:instrText xml:space="preserve"> PAGEREF _Toc197017210 \h </w:instrText>
+          <w:instrText xml:space="preserve"> PAGEREF _Toc197193356 \h </w:instrText>
         </w:r>
         <w:r>
           <w:rPr>
@@ -2144,7 +2150,7 @@
           <w:lang w:val="en-US"/>
         </w:rPr>
       </w:pPr>
-      <w:hyperlink w:anchor="_Toc197017211" w:history="1">
+      <w:hyperlink w:anchor="_Toc197193357" w:history="1">
         <w:r>
           <w:rPr>
             <w:rStyle w:val="Hyperlink"/>
@@ -2171,7 +2177,7 @@
             <w:noProof/>
             <w:webHidden/>
           </w:rPr>
-          <w:instrText xml:space="preserve"> PAGEREF _Toc197017211 \h </w:instrText>
+          <w:instrText xml:space="preserve"> PAGEREF _Toc197193357 \h </w:instrText>
         </w:r>
         <w:r>
           <w:rPr>
@@ -2212,7 +2218,7 @@
           <w:lang w:val="en-US"/>
         </w:rPr>
       </w:pPr>
-      <w:hyperlink w:anchor="_Toc197017212" w:history="1">
+      <w:hyperlink w:anchor="_Toc197193358" w:history="1">
         <w:r>
           <w:rPr>
             <w:rStyle w:val="Hyperlink"/>
@@ -2239,7 +2245,7 @@
             <w:noProof/>
             <w:webHidden/>
           </w:rPr>
-          <w:instrText xml:space="preserve"> PAGEREF _Toc197017212 \h </w:instrText>
+          <w:instrText xml:space="preserve"> PAGEREF _Toc197193358 \h </w:instrText>
         </w:r>
         <w:r>
           <w:rPr>
@@ -2280,7 +2286,7 @@
           <w:lang w:val="en-US"/>
         </w:rPr>
       </w:pPr>
-      <w:hyperlink w:anchor="_Toc197017213" w:history="1">
+      <w:hyperlink w:anchor="_Toc197193359" w:history="1">
         <w:r>
           <w:rPr>
             <w:rStyle w:val="Hyperlink"/>
@@ -2323,7 +2329,7 @@
             <w:noProof/>
             <w:webHidden/>
           </w:rPr>
-          <w:instrText xml:space="preserve"> PAGEREF _Toc197017213 \h </w:instrText>
+          <w:instrText xml:space="preserve"> PAGEREF _Toc197193359 \h </w:instrText>
         </w:r>
         <w:r>
           <w:rPr>
@@ -2343,7 +2349,7 @@
             <w:noProof/>
             <w:webHidden/>
           </w:rPr>
-          <w:t>10</w:t>
+          <w:t>1</w:t>
         </w:r>
         <w:r>
           <w:rPr>
@@ -2364,7 +2370,7 @@
           <w:lang w:val="en-US"/>
         </w:rPr>
       </w:pPr>
-      <w:hyperlink w:anchor="_Toc197017214" w:history="1">
+      <w:hyperlink w:anchor="_Toc197193360" w:history="1">
         <w:r>
           <w:rPr>
             <w:rStyle w:val="Hyperlink"/>
@@ -2407,7 +2413,7 @@
             <w:noProof/>
             <w:webHidden/>
           </w:rPr>
-          <w:instrText xml:space="preserve"> PAGEREF _Toc197017214 \h </w:instrText>
+          <w:instrText xml:space="preserve"> PAGEREF _Toc197193360 \h </w:instrText>
         </w:r>
         <w:r>
           <w:rPr>
@@ -2427,7 +2433,7 @@
             <w:noProof/>
             <w:webHidden/>
           </w:rPr>
-          <w:t>10</w:t>
+          <w:t>1</w:t>
         </w:r>
         <w:r>
           <w:rPr>
@@ -2448,7 +2454,7 @@
           <w:lang w:val="en-US"/>
         </w:rPr>
       </w:pPr>
-      <w:hyperlink w:anchor="_Toc197017215" w:history="1">
+      <w:hyperlink w:anchor="_Toc197193361" w:history="1">
         <w:r>
           <w:rPr>
             <w:rStyle w:val="Hyperlink"/>
@@ -2491,7 +2497,7 @@
             <w:noProof/>
             <w:webHidden/>
           </w:rPr>
-          <w:instrText xml:space="preserve"> PAGEREF _Toc197017215 \h </w:instrText>
+          <w:instrText xml:space="preserve"> PAGEREF _Toc197193361 \h </w:instrText>
         </w:r>
         <w:r>
           <w:rPr>
@@ -2511,7 +2517,7 @@
             <w:noProof/>
             <w:webHidden/>
           </w:rPr>
-          <w:t>10</w:t>
+          <w:t>1</w:t>
         </w:r>
         <w:r>
           <w:rPr>
@@ -2532,7 +2538,7 @@
           <w:lang w:val="en-US"/>
         </w:rPr>
       </w:pPr>
-      <w:hyperlink w:anchor="_Toc197017216" w:history="1">
+      <w:hyperlink w:anchor="_Toc197193362" w:history="1">
         <w:r>
           <w:rPr>
             <w:rStyle w:val="Hyperlink"/>
@@ -2575,7 +2581,7 @@
             <w:noProof/>
             <w:webHidden/>
           </w:rPr>
-          <w:instrText xml:space="preserve"> PAGEREF _Toc197017216 \h </w:instrText>
+          <w:instrText xml:space="preserve"> PAGEREF _Toc197193362 \h </w:instrText>
         </w:r>
         <w:r>
           <w:rPr>
@@ -2595,7 +2601,7 @@
             <w:noProof/>
             <w:webHidden/>
           </w:rPr>
-          <w:t>10</w:t>
+          <w:t>1</w:t>
         </w:r>
         <w:r>
           <w:rPr>
@@ -2616,7 +2622,7 @@
           <w:lang w:val="en-US"/>
         </w:rPr>
       </w:pPr>
-      <w:hyperlink w:anchor="_Toc197017217" w:history="1">
+      <w:hyperlink w:anchor="_Toc197193363" w:history="1">
         <w:r>
           <w:rPr>
             <w:rStyle w:val="Hyperlink"/>
@@ -2659,7 +2665,7 @@
             <w:noProof/>
             <w:webHidden/>
           </w:rPr>
-          <w:instrText xml:space="preserve"> PAGEREF _Toc197017217 \h </w:instrText>
+          <w:instrText xml:space="preserve"> PAGEREF _Toc197193363 \h </w:instrText>
         </w:r>
         <w:r>
           <w:rPr>
@@ -2679,7 +2685,7 @@
             <w:noProof/>
             <w:webHidden/>
           </w:rPr>
-          <w:t>10</w:t>
+          <w:t>1</w:t>
         </w:r>
         <w:r>
           <w:rPr>
@@ -2700,7 +2706,7 @@
           <w:lang w:val="en-US"/>
         </w:rPr>
       </w:pPr>
-      <w:hyperlink w:anchor="_Toc197017218" w:history="1">
+      <w:hyperlink w:anchor="_Toc197193364" w:history="1">
         <w:r>
           <w:rPr>
             <w:rStyle w:val="Hyperlink"/>
@@ -2743,7 +2749,7 @@
             <w:noProof/>
             <w:webHidden/>
           </w:rPr>
-          <w:instrText xml:space="preserve"> PAGEREF _Toc197017218 \h </w:instrText>
+          <w:instrText xml:space="preserve"> PAGEREF _Toc197193364 \h </w:instrText>
         </w:r>
         <w:r>
           <w:rPr>
@@ -2763,7 +2769,7 @@
             <w:noProof/>
             <w:webHidden/>
           </w:rPr>
-          <w:t>10</w:t>
+          <w:t>1</w:t>
         </w:r>
         <w:r>
           <w:rPr>
@@ -2784,7 +2790,7 @@
           <w:lang w:val="en-US"/>
         </w:rPr>
       </w:pPr>
-      <w:hyperlink w:anchor="_Toc197017219" w:history="1">
+      <w:hyperlink w:anchor="_Toc197193365" w:history="1">
         <w:r>
           <w:rPr>
             <w:rStyle w:val="Hyperlink"/>
@@ -2827,7 +2833,7 @@
             <w:noProof/>
             <w:webHidden/>
           </w:rPr>
-          <w:instrText xml:space="preserve"> PAGEREF _Toc197017219 \h </w:instrText>
+          <w:instrText xml:space="preserve"> PAGEREF _Toc197193365 \h </w:instrText>
         </w:r>
         <w:r>
           <w:rPr>
@@ -2847,7 +2853,7 @@
             <w:noProof/>
             <w:webHidden/>
           </w:rPr>
-          <w:t>11</w:t>
+          <w:t>2</w:t>
         </w:r>
         <w:r>
           <w:rPr>
@@ -2868,7 +2874,7 @@
           <w:lang w:val="en-US"/>
         </w:rPr>
       </w:pPr>
-      <w:hyperlink w:anchor="_Toc197017220" w:history="1">
+      <w:hyperlink w:anchor="_Toc197193366" w:history="1">
         <w:r>
           <w:rPr>
             <w:rStyle w:val="Hyperlink"/>
@@ -2911,7 +2917,7 @@
             <w:noProof/>
             <w:webHidden/>
           </w:rPr>
-          <w:instrText xml:space="preserve"> PAGEREF _Toc197017220 \h </w:instrText>
+          <w:instrText xml:space="preserve"> PAGEREF _Toc197193366 \h </w:instrText>
         </w:r>
         <w:r>
           <w:rPr>
@@ -2931,7 +2937,7 @@
             <w:noProof/>
             <w:webHidden/>
           </w:rPr>
-          <w:t>11</w:t>
+          <w:t>2</w:t>
         </w:r>
         <w:r>
           <w:rPr>
@@ -2952,7 +2958,7 @@
           <w:lang w:val="en-US"/>
         </w:rPr>
       </w:pPr>
-      <w:hyperlink w:anchor="_Toc197017221" w:history="1">
+      <w:hyperlink w:anchor="_Toc197193367" w:history="1">
         <w:r>
           <w:rPr>
             <w:rStyle w:val="Hyperlink"/>
@@ -2995,7 +3001,7 @@
             <w:noProof/>
             <w:webHidden/>
           </w:rPr>
-          <w:instrText xml:space="preserve"> PAGEREF _Toc197017221 \h </w:instrText>
+          <w:instrText xml:space="preserve"> PAGEREF _Toc197193367 \h </w:instrText>
         </w:r>
         <w:r>
           <w:rPr>
@@ -3015,7 +3021,7 @@
             <w:noProof/>
             <w:webHidden/>
           </w:rPr>
-          <w:t>12</w:t>
+          <w:t>3</w:t>
         </w:r>
         <w:r>
           <w:rPr>
@@ -3030,7 +3036,7 @@
       <w:pPr>
         <w:pStyle w:val="TOC3"/>
         <w:tabs>
-          <w:tab w:val="left" w:pos="1920"/>
+          <w:tab w:val="left" w:pos="1680"/>
           <w:tab w:val="right" w:leader="dot" w:pos="8212"/>
         </w:tabs>
         <w:rPr>
@@ -3040,7 +3046,7 @@
           <w:lang w:val="en-US"/>
         </w:rPr>
       </w:pPr>
-      <w:hyperlink w:anchor="_Toc197017222" w:history="1">
+      <w:hyperlink w:anchor="_Toc197193368" w:history="1">
         <w:r>
           <w:rPr>
             <w:rStyle w:val="Hyperlink"/>
@@ -3083,7 +3089,7 @@
             <w:noProof/>
             <w:webHidden/>
           </w:rPr>
-          <w:instrText xml:space="preserve"> PAGEREF _Toc197017222 \h </w:instrText>
+          <w:instrText xml:space="preserve"> PAGEREF _Toc197193368 \h </w:instrText>
         </w:r>
         <w:r>
           <w:rPr>
@@ -3103,7 +3109,7 @@
             <w:noProof/>
             <w:webHidden/>
           </w:rPr>
-          <w:t>13</w:t>
+          <w:t>4</w:t>
         </w:r>
         <w:r>
           <w:rPr>
@@ -3118,7 +3124,7 @@
       <w:pPr>
         <w:pStyle w:val="TOC3"/>
         <w:tabs>
-          <w:tab w:val="left" w:pos="1920"/>
+          <w:tab w:val="left" w:pos="1680"/>
           <w:tab w:val="right" w:leader="dot" w:pos="8212"/>
         </w:tabs>
         <w:rPr>
@@ -3128,7 +3134,7 @@
           <w:lang w:val="en-US"/>
         </w:rPr>
       </w:pPr>
-      <w:hyperlink w:anchor="_Toc197017223" w:history="1">
+      <w:hyperlink w:anchor="_Toc197193369" w:history="1">
         <w:r>
           <w:rPr>
             <w:rStyle w:val="Hyperlink"/>
@@ -3171,7 +3177,7 @@
             <w:noProof/>
             <w:webHidden/>
           </w:rPr>
-          <w:instrText xml:space="preserve"> PAGEREF _Toc197017223 \h </w:instrText>
+          <w:instrText xml:space="preserve"> PAGEREF _Toc197193369 \h </w:instrText>
         </w:r>
         <w:r>
           <w:rPr>
@@ -3191,7 +3197,7 @@
             <w:noProof/>
             <w:webHidden/>
           </w:rPr>
-          <w:t>13</w:t>
+          <w:t>4</w:t>
         </w:r>
         <w:r>
           <w:rPr>
@@ -3212,7 +3218,7 @@
           <w:lang w:val="en-US"/>
         </w:rPr>
       </w:pPr>
-      <w:hyperlink w:anchor="_Toc197017224" w:history="1">
+      <w:hyperlink w:anchor="_Toc197193370" w:history="1">
         <w:r>
           <w:rPr>
             <w:rStyle w:val="Hyperlink"/>
@@ -3255,7 +3261,7 @@
             <w:noProof/>
             <w:webHidden/>
           </w:rPr>
-          <w:instrText xml:space="preserve"> PAGEREF _Toc197017224 \h </w:instrText>
+          <w:instrText xml:space="preserve"> PAGEREF _Toc197193370 \h </w:instrText>
         </w:r>
         <w:r>
           <w:rPr>
@@ -3275,7 +3281,7 @@
             <w:noProof/>
             <w:webHidden/>
           </w:rPr>
-          <w:t>14</w:t>
+          <w:t>6</w:t>
         </w:r>
         <w:r>
           <w:rPr>
@@ -3296,12 +3302,517 @@
           <w:lang w:val="en-US"/>
         </w:rPr>
       </w:pPr>
-      <w:hyperlink w:anchor="_Toc197017225" w:history="1">
+      <w:hyperlink w:anchor="_Toc197193371" w:history="1">
         <w:r>
           <w:rPr>
             <w:rStyle w:val="Hyperlink"/>
             <w:noProof/>
           </w:rPr>
+          <w:t>4</w:t>
+        </w:r>
+        <w:r>
+          <w:rPr>
+            <w:rFonts w:asciiTheme="minorHAnsi" w:eastAsiaTheme="minorEastAsia" w:hAnsiTheme="minorHAnsi"/>
+            <w:noProof/>
+            <w:szCs w:val="24"/>
+            <w:lang w:val="en-US"/>
+          </w:rPr>
+          <w:tab/>
+        </w:r>
+        <w:r>
+          <w:rPr>
+            <w:rStyle w:val="Hyperlink"/>
+            <w:noProof/>
+          </w:rPr>
+          <w:t>Bab IV Hasil dan Pembahasan</w:t>
+        </w:r>
+        <w:r>
+          <w:rPr>
+            <w:noProof/>
+            <w:webHidden/>
+          </w:rPr>
+          <w:tab/>
+        </w:r>
+        <w:r>
+          <w:rPr>
+            <w:noProof/>
+            <w:webHidden/>
+          </w:rPr>
+          <w:fldChar w:fldCharType="begin"/>
+        </w:r>
+        <w:r>
+          <w:rPr>
+            <w:noProof/>
+            <w:webHidden/>
+          </w:rPr>
+          <w:instrText xml:space="preserve"> PAGEREF _Toc197193371 \h </w:instrText>
+        </w:r>
+        <w:r>
+          <w:rPr>
+            <w:noProof/>
+            <w:webHidden/>
+          </w:rPr>
+        </w:r>
+        <w:r>
+          <w:rPr>
+            <w:noProof/>
+            <w:webHidden/>
+          </w:rPr>
+          <w:fldChar w:fldCharType="separate"/>
+        </w:r>
+        <w:r>
+          <w:rPr>
+            <w:noProof/>
+            <w:webHidden/>
+          </w:rPr>
+          <w:t>8</w:t>
+        </w:r>
+        <w:r>
+          <w:rPr>
+            <w:noProof/>
+            <w:webHidden/>
+          </w:rPr>
+          <w:fldChar w:fldCharType="end"/>
+        </w:r>
+      </w:hyperlink>
+    </w:p>
+    <w:p>
+      <w:pPr>
+        <w:pStyle w:val="TOC2"/>
+        <w:rPr>
+          <w:rFonts w:asciiTheme="minorHAnsi" w:eastAsiaTheme="minorEastAsia" w:hAnsiTheme="minorHAnsi"/>
+          <w:noProof/>
+          <w:szCs w:val="24"/>
+          <w:lang w:val="en-US"/>
+        </w:rPr>
+      </w:pPr>
+      <w:hyperlink w:anchor="_Toc197193372" w:history="1">
+        <w:r>
+          <w:rPr>
+            <w:rStyle w:val="Hyperlink"/>
+            <w:caps/>
+            <w:noProof/>
+          </w:rPr>
+          <w:t>4.1</w:t>
+        </w:r>
+        <w:r>
+          <w:rPr>
+            <w:rFonts w:asciiTheme="minorHAnsi" w:eastAsiaTheme="minorEastAsia" w:hAnsiTheme="minorHAnsi"/>
+            <w:noProof/>
+            <w:szCs w:val="24"/>
+            <w:lang w:val="en-US"/>
+          </w:rPr>
+          <w:tab/>
+        </w:r>
+        <w:r>
+          <w:rPr>
+            <w:rStyle w:val="Hyperlink"/>
+            <w:noProof/>
+          </w:rPr>
+          <w:t>Hasil Eksperimen 1</w:t>
+        </w:r>
+        <w:r>
+          <w:rPr>
+            <w:noProof/>
+            <w:webHidden/>
+          </w:rPr>
+          <w:tab/>
+        </w:r>
+        <w:r>
+          <w:rPr>
+            <w:noProof/>
+            <w:webHidden/>
+          </w:rPr>
+          <w:fldChar w:fldCharType="begin"/>
+        </w:r>
+        <w:r>
+          <w:rPr>
+            <w:noProof/>
+            <w:webHidden/>
+          </w:rPr>
+          <w:instrText xml:space="preserve"> PAGEREF _Toc197193372 \h </w:instrText>
+        </w:r>
+        <w:r>
+          <w:rPr>
+            <w:noProof/>
+            <w:webHidden/>
+          </w:rPr>
+        </w:r>
+        <w:r>
+          <w:rPr>
+            <w:noProof/>
+            <w:webHidden/>
+          </w:rPr>
+          <w:fldChar w:fldCharType="separate"/>
+        </w:r>
+        <w:r>
+          <w:rPr>
+            <w:noProof/>
+            <w:webHidden/>
+          </w:rPr>
+          <w:t>8</w:t>
+        </w:r>
+        <w:r>
+          <w:rPr>
+            <w:noProof/>
+            <w:webHidden/>
+          </w:rPr>
+          <w:fldChar w:fldCharType="end"/>
+        </w:r>
+      </w:hyperlink>
+    </w:p>
+    <w:p>
+      <w:pPr>
+        <w:pStyle w:val="TOC2"/>
+        <w:rPr>
+          <w:rFonts w:asciiTheme="minorHAnsi" w:eastAsiaTheme="minorEastAsia" w:hAnsiTheme="minorHAnsi"/>
+          <w:noProof/>
+          <w:szCs w:val="24"/>
+          <w:lang w:val="en-US"/>
+        </w:rPr>
+      </w:pPr>
+      <w:hyperlink w:anchor="_Toc197193373" w:history="1">
+        <w:r>
+          <w:rPr>
+            <w:rStyle w:val="Hyperlink"/>
+            <w:noProof/>
+          </w:rPr>
+          <w:t>4.2</w:t>
+        </w:r>
+        <w:r>
+          <w:rPr>
+            <w:rFonts w:asciiTheme="minorHAnsi" w:eastAsiaTheme="minorEastAsia" w:hAnsiTheme="minorHAnsi"/>
+            <w:noProof/>
+            <w:szCs w:val="24"/>
+            <w:lang w:val="en-US"/>
+          </w:rPr>
+          <w:tab/>
+        </w:r>
+        <w:r>
+          <w:rPr>
+            <w:rStyle w:val="Hyperlink"/>
+            <w:noProof/>
+          </w:rPr>
+          <w:t>Pembahasan</w:t>
+        </w:r>
+        <w:r>
+          <w:rPr>
+            <w:noProof/>
+            <w:webHidden/>
+          </w:rPr>
+          <w:tab/>
+        </w:r>
+        <w:r>
+          <w:rPr>
+            <w:noProof/>
+            <w:webHidden/>
+          </w:rPr>
+          <w:fldChar w:fldCharType="begin"/>
+        </w:r>
+        <w:r>
+          <w:rPr>
+            <w:noProof/>
+            <w:webHidden/>
+          </w:rPr>
+          <w:instrText xml:space="preserve"> PAGEREF _Toc197193373 \h </w:instrText>
+        </w:r>
+        <w:r>
+          <w:rPr>
+            <w:noProof/>
+            <w:webHidden/>
+          </w:rPr>
+        </w:r>
+        <w:r>
+          <w:rPr>
+            <w:noProof/>
+            <w:webHidden/>
+          </w:rPr>
+          <w:fldChar w:fldCharType="separate"/>
+        </w:r>
+        <w:r>
+          <w:rPr>
+            <w:noProof/>
+            <w:webHidden/>
+          </w:rPr>
+          <w:t>8</w:t>
+        </w:r>
+        <w:r>
+          <w:rPr>
+            <w:noProof/>
+            <w:webHidden/>
+          </w:rPr>
+          <w:fldChar w:fldCharType="end"/>
+        </w:r>
+      </w:hyperlink>
+    </w:p>
+    <w:p>
+      <w:pPr>
+        <w:pStyle w:val="TOC1"/>
+        <w:rPr>
+          <w:rFonts w:asciiTheme="minorHAnsi" w:eastAsiaTheme="minorEastAsia" w:hAnsiTheme="minorHAnsi"/>
+          <w:noProof/>
+          <w:szCs w:val="24"/>
+          <w:lang w:val="en-US"/>
+        </w:rPr>
+      </w:pPr>
+      <w:hyperlink w:anchor="_Toc197193374" w:history="1">
+        <w:r>
+          <w:rPr>
+            <w:rStyle w:val="Hyperlink"/>
+            <w:noProof/>
+          </w:rPr>
+          <w:t>5</w:t>
+        </w:r>
+        <w:r>
+          <w:rPr>
+            <w:rFonts w:asciiTheme="minorHAnsi" w:eastAsiaTheme="minorEastAsia" w:hAnsiTheme="minorHAnsi"/>
+            <w:noProof/>
+            <w:szCs w:val="24"/>
+            <w:lang w:val="en-US"/>
+          </w:rPr>
+          <w:tab/>
+        </w:r>
+        <w:r>
+          <w:rPr>
+            <w:rStyle w:val="Hyperlink"/>
+            <w:noProof/>
+          </w:rPr>
+          <w:t>Bab V Penutup</w:t>
+        </w:r>
+        <w:r>
+          <w:rPr>
+            <w:noProof/>
+            <w:webHidden/>
+          </w:rPr>
+          <w:tab/>
+        </w:r>
+        <w:r>
+          <w:rPr>
+            <w:noProof/>
+            <w:webHidden/>
+          </w:rPr>
+          <w:fldChar w:fldCharType="begin"/>
+        </w:r>
+        <w:r>
+          <w:rPr>
+            <w:noProof/>
+            <w:webHidden/>
+          </w:rPr>
+          <w:instrText xml:space="preserve"> PAGEREF _Toc197193374 \h </w:instrText>
+        </w:r>
+        <w:r>
+          <w:rPr>
+            <w:noProof/>
+            <w:webHidden/>
+          </w:rPr>
+        </w:r>
+        <w:r>
+          <w:rPr>
+            <w:noProof/>
+            <w:webHidden/>
+          </w:rPr>
+          <w:fldChar w:fldCharType="separate"/>
+        </w:r>
+        <w:r>
+          <w:rPr>
+            <w:noProof/>
+            <w:webHidden/>
+          </w:rPr>
+          <w:t>10</w:t>
+        </w:r>
+        <w:r>
+          <w:rPr>
+            <w:noProof/>
+            <w:webHidden/>
+          </w:rPr>
+          <w:fldChar w:fldCharType="end"/>
+        </w:r>
+      </w:hyperlink>
+    </w:p>
+    <w:p>
+      <w:pPr>
+        <w:pStyle w:val="TOC2"/>
+        <w:rPr>
+          <w:rFonts w:asciiTheme="minorHAnsi" w:eastAsiaTheme="minorEastAsia" w:hAnsiTheme="minorHAnsi"/>
+          <w:noProof/>
+          <w:szCs w:val="24"/>
+          <w:lang w:val="en-US"/>
+        </w:rPr>
+      </w:pPr>
+      <w:hyperlink w:anchor="_Toc197193375" w:history="1">
+        <w:r>
+          <w:rPr>
+            <w:rStyle w:val="Hyperlink"/>
+            <w:noProof/>
+          </w:rPr>
+          <w:t>5.1</w:t>
+        </w:r>
+        <w:r>
+          <w:rPr>
+            <w:rFonts w:asciiTheme="minorHAnsi" w:eastAsiaTheme="minorEastAsia" w:hAnsiTheme="minorHAnsi"/>
+            <w:noProof/>
+            <w:szCs w:val="24"/>
+            <w:lang w:val="en-US"/>
+          </w:rPr>
+          <w:tab/>
+        </w:r>
+        <w:r>
+          <w:rPr>
+            <w:rStyle w:val="Hyperlink"/>
+            <w:noProof/>
+          </w:rPr>
+          <w:t>Kesimpulan</w:t>
+        </w:r>
+        <w:r>
+          <w:rPr>
+            <w:noProof/>
+            <w:webHidden/>
+          </w:rPr>
+          <w:tab/>
+        </w:r>
+        <w:r>
+          <w:rPr>
+            <w:noProof/>
+            <w:webHidden/>
+          </w:rPr>
+          <w:fldChar w:fldCharType="begin"/>
+        </w:r>
+        <w:r>
+          <w:rPr>
+            <w:noProof/>
+            <w:webHidden/>
+          </w:rPr>
+          <w:instrText xml:space="preserve"> PAGEREF _Toc197193375 \h </w:instrText>
+        </w:r>
+        <w:r>
+          <w:rPr>
+            <w:noProof/>
+            <w:webHidden/>
+          </w:rPr>
+        </w:r>
+        <w:r>
+          <w:rPr>
+            <w:noProof/>
+            <w:webHidden/>
+          </w:rPr>
+          <w:fldChar w:fldCharType="separate"/>
+        </w:r>
+        <w:r>
+          <w:rPr>
+            <w:noProof/>
+            <w:webHidden/>
+          </w:rPr>
+          <w:t>10</w:t>
+        </w:r>
+        <w:r>
+          <w:rPr>
+            <w:noProof/>
+            <w:webHidden/>
+          </w:rPr>
+          <w:fldChar w:fldCharType="end"/>
+        </w:r>
+      </w:hyperlink>
+    </w:p>
+    <w:p>
+      <w:pPr>
+        <w:pStyle w:val="TOC2"/>
+        <w:rPr>
+          <w:rFonts w:asciiTheme="minorHAnsi" w:eastAsiaTheme="minorEastAsia" w:hAnsiTheme="minorHAnsi"/>
+          <w:noProof/>
+          <w:szCs w:val="24"/>
+          <w:lang w:val="en-US"/>
+        </w:rPr>
+      </w:pPr>
+      <w:hyperlink w:anchor="_Toc197193376" w:history="1">
+        <w:r>
+          <w:rPr>
+            <w:rStyle w:val="Hyperlink"/>
+            <w:noProof/>
+          </w:rPr>
+          <w:t>5.2</w:t>
+        </w:r>
+        <w:r>
+          <w:rPr>
+            <w:rFonts w:asciiTheme="minorHAnsi" w:eastAsiaTheme="minorEastAsia" w:hAnsiTheme="minorHAnsi"/>
+            <w:noProof/>
+            <w:szCs w:val="24"/>
+            <w:lang w:val="en-US"/>
+          </w:rPr>
+          <w:tab/>
+        </w:r>
+        <w:r>
+          <w:rPr>
+            <w:rStyle w:val="Hyperlink"/>
+            <w:noProof/>
+          </w:rPr>
+          <w:t>Saran</w:t>
+        </w:r>
+        <w:r>
+          <w:rPr>
+            <w:noProof/>
+            <w:webHidden/>
+          </w:rPr>
+          <w:tab/>
+        </w:r>
+        <w:r>
+          <w:rPr>
+            <w:noProof/>
+            <w:webHidden/>
+          </w:rPr>
+          <w:fldChar w:fldCharType="begin"/>
+        </w:r>
+        <w:r>
+          <w:rPr>
+            <w:noProof/>
+            <w:webHidden/>
+          </w:rPr>
+          <w:instrText xml:space="preserve"> PAGEREF _Toc197193376 \h </w:instrText>
+        </w:r>
+        <w:r>
+          <w:rPr>
+            <w:noProof/>
+            <w:webHidden/>
+          </w:rPr>
+        </w:r>
+        <w:r>
+          <w:rPr>
+            <w:noProof/>
+            <w:webHidden/>
+          </w:rPr>
+          <w:fldChar w:fldCharType="separate"/>
+        </w:r>
+        <w:r>
+          <w:rPr>
+            <w:noProof/>
+            <w:webHidden/>
+          </w:rPr>
+          <w:t>10</w:t>
+        </w:r>
+        <w:r>
+          <w:rPr>
+            <w:noProof/>
+            <w:webHidden/>
+          </w:rPr>
+          <w:fldChar w:fldCharType="end"/>
+        </w:r>
+      </w:hyperlink>
+    </w:p>
+    <w:p>
+      <w:pPr>
+        <w:pStyle w:val="TOC1"/>
+        <w:rPr>
+          <w:rFonts w:asciiTheme="minorHAnsi" w:eastAsiaTheme="minorEastAsia" w:hAnsiTheme="minorHAnsi"/>
+          <w:noProof/>
+          <w:szCs w:val="24"/>
+          <w:lang w:val="en-US"/>
+        </w:rPr>
+      </w:pPr>
+      <w:hyperlink w:anchor="_Toc197193377" w:history="1">
+        <w:r>
+          <w:rPr>
+            <w:rStyle w:val="Hyperlink"/>
+            <w:noProof/>
+          </w:rPr>
           <w:t>Daftar Pustaka</w:t>
         </w:r>
         <w:r>
@@ -3323,7 +3834,7 @@
             <w:noProof/>
             <w:webHidden/>
           </w:rPr>
-          <w:instrText xml:space="preserve"> PAGEREF _Toc197017225 \h </w:instrText>
+          <w:instrText xml:space="preserve"> PAGEREF _Toc197193377 \h </w:instrText>
         </w:r>
         <w:r>
           <w:rPr>
@@ -3343,7 +3854,7 @@
             <w:noProof/>
             <w:webHidden/>
           </w:rPr>
-          <w:t>17</w:t>
+          <w:t>11</w:t>
         </w:r>
         <w:r>
           <w:rPr>
@@ -3379,7 +3890,7 @@
         <w:pStyle w:val="Heading1Frontmatter"/>
       </w:pPr>
       <w:bookmarkStart w:id="4" w:name="_Toc197009609"/>
-      <w:bookmarkStart w:id="5" w:name="_Toc197017210"/>
+      <w:bookmarkStart w:id="5" w:name="_Toc197193356"/>
       <w:r>
         <w:lastRenderedPageBreak/>
         <w:t>Daftar Tabel</w:t>
@@ -3474,7 +3985,7 @@
         <w:pStyle w:val="Heading1Frontmatter"/>
       </w:pPr>
       <w:bookmarkStart w:id="6" w:name="_Toc197009610"/>
-      <w:bookmarkStart w:id="7" w:name="_Toc197017211"/>
+      <w:bookmarkStart w:id="7" w:name="_Toc197193357"/>
       <w:r>
         <w:lastRenderedPageBreak/>
         <w:t>Daftar Gambar</w:t>
@@ -3587,7 +4098,7 @@
         <w:pStyle w:val="Heading1Frontmatter"/>
       </w:pPr>
       <w:bookmarkStart w:id="8" w:name="_Toc197009611"/>
-      <w:bookmarkStart w:id="9" w:name="_Toc197017212"/>
+      <w:bookmarkStart w:id="9" w:name="_Toc197193358"/>
       <w:r>
         <w:lastRenderedPageBreak/>
         <w:t xml:space="preserve">Daftar </w:t>
@@ -3703,7 +4214,7 @@
         <w:spacing w:after="160" w:line="259" w:lineRule="auto"/>
         <w:ind w:firstLine="0"/>
         <w:sectPr>
-          <w:footerReference w:type="default" r:id="rId10"/>
+          <w:footerReference w:type="default" r:id="rId16"/>
           <w:pgSz w:w="12191" w:h="16840" w:code="9"/>
           <w:pgMar w:top="1701" w:right="1701" w:bottom="1701" w:left="2268" w:header="720" w:footer="720" w:gutter="0"/>
           <w:pgNumType w:fmt="lowerRoman" w:start="5"/>
@@ -3720,7 +4231,7 @@
         <w:pStyle w:val="Heading1"/>
       </w:pPr>
       <w:bookmarkStart w:id="10" w:name="_Toc197009612"/>
-      <w:bookmarkStart w:id="11" w:name="_Toc197017213"/>
+      <w:bookmarkStart w:id="11" w:name="_Toc197193359"/>
       <w:r>
         <w:lastRenderedPageBreak/>
         <w:t>Bab I</w:t>
@@ -3737,7 +4248,7 @@
         <w:pStyle w:val="Heading2"/>
       </w:pPr>
       <w:bookmarkStart w:id="12" w:name="_Toc197009613"/>
-      <w:bookmarkStart w:id="13" w:name="_Toc197017214"/>
+      <w:bookmarkStart w:id="13" w:name="_Toc197193360"/>
       <w:r>
         <w:t>Latar Belakang</w:t>
       </w:r>
@@ -3807,7 +4318,7 @@
         <w:pStyle w:val="Heading2"/>
       </w:pPr>
       <w:bookmarkStart w:id="14" w:name="_Toc197009614"/>
-      <w:bookmarkStart w:id="15" w:name="_Toc197017215"/>
+      <w:bookmarkStart w:id="15" w:name="_Toc197193361"/>
       <w:r>
         <w:t>Rumusan Masalah</w:t>
       </w:r>
@@ -3830,7 +4341,7 @@
         <w:pStyle w:val="Heading2"/>
       </w:pPr>
       <w:bookmarkStart w:id="16" w:name="_Toc197009615"/>
-      <w:bookmarkStart w:id="17" w:name="_Toc197017216"/>
+      <w:bookmarkStart w:id="17" w:name="_Toc197193362"/>
       <w:r>
         <w:t>Batasan Masalah</w:t>
       </w:r>
@@ -3850,8 +4361,8 @@
         <w:pStyle w:val="Heading2"/>
       </w:pPr>
       <w:bookmarkStart w:id="18" w:name="_Toc197009616"/>
-      <w:bookmarkStart w:id="19" w:name="_Toc197017217"/>
-      <w:bookmarkStart w:id="20" w:name="_Ref197019969"/>
+      <w:bookmarkStart w:id="19" w:name="_Ref197019969"/>
+      <w:bookmarkStart w:id="20" w:name="_Toc197193363"/>
       <w:r>
         <w:t>Tujuan</w:t>
       </w:r>
@@ -3875,7 +4386,7 @@
         <w:pStyle w:val="Heading2"/>
       </w:pPr>
       <w:bookmarkStart w:id="21" w:name="_Toc197009617"/>
-      <w:bookmarkStart w:id="22" w:name="_Toc197017218"/>
+      <w:bookmarkStart w:id="22" w:name="_Toc197193364"/>
       <w:r>
         <w:t>Manfaat</w:t>
       </w:r>
@@ -3898,7 +4409,7 @@
         <w:pStyle w:val="Heading1"/>
       </w:pPr>
       <w:bookmarkStart w:id="23" w:name="_Toc197009618"/>
-      <w:bookmarkStart w:id="24" w:name="_Toc197017219"/>
+      <w:bookmarkStart w:id="24" w:name="_Toc197193365"/>
       <w:r>
         <w:lastRenderedPageBreak/>
         <w:t>Bab II</w:t>
@@ -3915,7 +4426,7 @@
         <w:pStyle w:val="Heading2"/>
       </w:pPr>
       <w:bookmarkStart w:id="25" w:name="_Toc197009619"/>
-      <w:bookmarkStart w:id="26" w:name="_Toc197017220"/>
+      <w:bookmarkStart w:id="26" w:name="_Toc197193366"/>
       <w:r>
         <w:t>Kajian Pustaka</w:t>
       </w:r>
@@ -4608,7 +5119,7 @@
         <w:pStyle w:val="Heading2"/>
       </w:pPr>
       <w:bookmarkStart w:id="27" w:name="_Toc197009620"/>
-      <w:bookmarkStart w:id="28" w:name="_Toc197017221"/>
+      <w:bookmarkStart w:id="28" w:name="_Toc197193367"/>
       <w:r>
         <w:t>Dasar Teori 1</w:t>
       </w:r>
@@ -7279,7 +7790,7 @@
                 <v:stroke joinstyle="miter"/>
                 <v:path gradientshapeok="t" o:connecttype="rect"/>
               </v:shapetype>
-              <v:shape id="_x0000_s1026" type="#_x0000_t202" style="position:absolute;left:0;text-align:left;margin-left:-3pt;margin-top:0;width:443.05pt;height:448.75pt;z-index:251659264;visibility:visible;mso-wrap-style:square;mso-width-percent:0;mso-height-percent:0;mso-wrap-distance-left:9pt;mso-wrap-distance-top:3.6pt;mso-wrap-distance-right:9pt;mso-wrap-distance-bottom:3.6pt;mso-position-horizontal:absolute;mso-position-horizontal-relative:text;mso-position-vertical:absolute;mso-position-vertical-relative:text;mso-width-percent:0;mso-height-percent:0;mso-width-relative:margin;mso-height-relative:margin;v-text-anchor:top" o:gfxdata="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" stroked="f">
+              <v:shape id="Text Box 2" o:spid="_x0000_s1026" type="#_x0000_t202" style="position:absolute;left:0;text-align:left;margin-left:-3pt;margin-top:0;width:443.05pt;height:448.75pt;z-index:251659264;visibility:visible;mso-wrap-style:square;mso-width-percent:0;mso-height-percent:0;mso-wrap-distance-left:9pt;mso-wrap-distance-top:3.6pt;mso-wrap-distance-right:9pt;mso-wrap-distance-bottom:3.6pt;mso-position-horizontal:absolute;mso-position-horizontal-relative:text;mso-position-vertical:absolute;mso-position-vertical-relative:text;mso-width-percent:0;mso-height-percent:0;mso-width-relative:margin;mso-height-relative:margin;v-text-anchor:top" o:gfxdata="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" stroked="f">
                 <v:textbox>
                   <w:txbxContent>
                     <w:p>
@@ -9862,7 +10373,7 @@
         <w:pStyle w:val="Heading3"/>
       </w:pPr>
       <w:bookmarkStart w:id="33" w:name="_Toc197009621"/>
-      <w:bookmarkStart w:id="34" w:name="_Toc197017222"/>
+      <w:bookmarkStart w:id="34" w:name="_Toc197193368"/>
       <w:r>
         <w:t>Judul Sub-sub Bab</w:t>
       </w:r>
@@ -9885,7 +10396,7 @@
         <w:pStyle w:val="Heading3"/>
       </w:pPr>
       <w:bookmarkStart w:id="35" w:name="_Toc197009622"/>
-      <w:bookmarkStart w:id="36" w:name="_Toc197017223"/>
+      <w:bookmarkStart w:id="36" w:name="_Toc197193369"/>
       <w:r>
         <w:t>Judul Sub-sub Bab 2</w:t>
       </w:r>
@@ -9921,7 +10432,7 @@
         <w:br w:type="page"/>
       </w:r>
       <w:bookmarkStart w:id="37" w:name="_Toc197009623"/>
-      <w:bookmarkStart w:id="38" w:name="_Toc197017224"/>
+      <w:bookmarkStart w:id="38" w:name="_Toc197193370"/>
       <w:r>
         <w:lastRenderedPageBreak/>
         <w:t>Bab III</w:t>
@@ -10067,8 +10578,10 @@
       <w:pPr>
         <w:pStyle w:val="TextContent"/>
         <w:sectPr>
+          <w:footerReference w:type="default" r:id="rId17"/>
           <w:pgSz w:w="12191" w:h="16840" w:code="9"/>
           <w:pgMar w:top="1701" w:right="2268" w:bottom="1701" w:left="1701" w:header="720" w:footer="720" w:gutter="0"/>
+          <w:pgNumType w:start="1"/>
           <w:cols w:space="720"/>
           <w:docGrid w:linePitch="360"/>
         </w:sectPr>
@@ -10290,7 +10803,7 @@
                     <pic:cNvPicPr/>
                   </pic:nvPicPr>
                   <pic:blipFill>
-                    <a:blip r:embed="rId11"/>
+                    <a:blip r:embed="rId18"/>
                     <a:stretch>
                       <a:fillRect/>
                     </a:stretch>
@@ -10376,6 +10889,7 @@
         <w:pStyle w:val="Heading1"/>
       </w:pPr>
       <w:bookmarkStart w:id="41" w:name="_Ref197019852"/>
+      <w:bookmarkStart w:id="42" w:name="_Toc197193371"/>
       <w:r>
         <w:lastRenderedPageBreak/>
         <w:t>Bab IV</w:t>
@@ -10385,6 +10899,7 @@
         <w:t>Hasil dan Pembahasan</w:t>
       </w:r>
       <w:bookmarkEnd w:id="41"/>
+      <w:bookmarkEnd w:id="42"/>
     </w:p>
     <w:p>
       <w:pPr>
@@ -10393,12 +10908,14 @@
           <w:caps/>
         </w:rPr>
       </w:pPr>
+      <w:bookmarkStart w:id="43" w:name="_Toc197193372"/>
       <w:r>
         <w:t>Hasil</w:t>
       </w:r>
       <w:r>
         <w:t xml:space="preserve"> Eksperimen 1</w:t>
       </w:r>
+      <w:bookmarkEnd w:id="43"/>
     </w:p>
     <w:p>
       <w:pPr>
@@ -10533,10 +11050,32 @@
     </w:p>
     <w:p>
       <w:pPr>
+        <w:pStyle w:val="Heading2"/>
+      </w:pPr>
+      <w:bookmarkStart w:id="44" w:name="_Toc197193373"/>
+      <w:r>
+        <w:t>Pembahasan</w:t>
+      </w:r>
+      <w:bookmarkEnd w:id="44"/>
+    </w:p>
+    <w:p>
+      <w:pPr>
+        <w:pStyle w:val="TextContent"/>
+        <w:jc w:val="distribute"/>
+      </w:pPr>
+      <w:r>
+        <w:t xml:space="preserve">Bagian pembahasan berisikan interpretasi mendalam dari hasil yang didapat, dan tidak lagi ada hasil atau temuan baru yang dijabarkan di bagian ini. Bagian ini juga berisi perbandingan dengan penelitian atau produk lain yang serupa. Kemudian jabarkan juga apa yang menjadi kekurangan atau keterbatasan. </w:t>
+      </w:r>
+      <w:r>
+        <w:t>Terakhir, paparkan</w:t>
+      </w:r>
+    </w:p>
+    <w:p>
+      <w:pPr>
         <w:pStyle w:val="ListingCaption"/>
       </w:pPr>
-      <w:bookmarkStart w:id="42" w:name="_Ref197019007"/>
-      <w:bookmarkStart w:id="43" w:name="_Toc197020170"/>
+      <w:bookmarkStart w:id="45" w:name="_Ref197019007"/>
+      <w:bookmarkStart w:id="46" w:name="_Toc197020170"/>
       <w:r>
         <w:t xml:space="preserve">Potongan Kode Program </w:t>
       </w:r>
@@ -10573,14 +11112,14 @@
       <w:r>
         <w:fldChar w:fldCharType="end"/>
       </w:r>
-      <w:bookmarkEnd w:id="42"/>
+      <w:bookmarkEnd w:id="45"/>
       <w:r>
         <w:t xml:space="preserve">. </w:t>
       </w:r>
       <w:r>
         <w:t>Deklarasi pada docker-bake.hcl</w:t>
       </w:r>
-      <w:bookmarkEnd w:id="43"/>
+      <w:bookmarkEnd w:id="46"/>
     </w:p>
     <w:p>
       <w:pPr>
@@ -10594,9 +11133,17 @@
         <mc:AlternateContent>
           <mc:Choice Requires="wps">
             <w:drawing>
-              <wp:inline distT="0" distB="0" distL="0" distR="0">
-                <wp:extent cx="5277600" cy="3257550"/>
+              <wp:anchor distT="0" distB="0" distL="114300" distR="114300" simplePos="0" relativeHeight="251660288" behindDoc="0" locked="0" layoutInCell="1" allowOverlap="1">
+                <wp:simplePos x="0" y="0"/>
+                <wp:positionH relativeFrom="column">
+                  <wp:posOffset>-3810</wp:posOffset>
+                </wp:positionH>
+                <wp:positionV relativeFrom="paragraph">
+                  <wp:posOffset>0</wp:posOffset>
+                </wp:positionV>
+                <wp:extent cx="5277485" cy="3257550"/>
                 <wp:effectExtent l="0" t="0" r="18415" b="19050"/>
+                <wp:wrapTopAndBottom/>
                 <wp:docPr id="184778221" name="Text Box 2"/>
                 <wp:cNvGraphicFramePr/>
                 <a:graphic xmlns:a="http://schemas.openxmlformats.org/drawingml/2006/main">
@@ -10606,7 +11153,7 @@
                       <wps:spPr>
                         <a:xfrm>
                           <a:off x="0" y="0"/>
-                          <a:ext cx="5277600" cy="3257550"/>
+                          <a:ext cx="5277485" cy="3257550"/>
                         </a:xfrm>
                         <a:prstGeom prst="rect">
                           <a:avLst/>
@@ -11105,12 +11652,18 @@
                     </wps:wsp>
                   </a:graphicData>
                 </a:graphic>
-              </wp:inline>
+                <wp14:sizeRelH relativeFrom="page">
+                  <wp14:pctWidth>0</wp14:pctWidth>
+                </wp14:sizeRelH>
+                <wp14:sizeRelV relativeFrom="page">
+                  <wp14:pctHeight>0</wp14:pctHeight>
+                </wp14:sizeRelV>
+              </wp:anchor>
             </w:drawing>
           </mc:Choice>
           <mc:Fallback>
             <w:pict>
-              <v:shape id="Text Box 2" o:spid="_x0000_s1027" type="#_x0000_t202" style="width:415.55pt;height:256.5pt;visibility:visible;mso-wrap-style:square;mso-left-percent:-10001;mso-top-percent:-10001;mso-position-horizontal:absolute;mso-position-horizontal-relative:char;mso-position-vertical:absolute;mso-position-vertical-relative:line;mso-left-percent:-10001;mso-top-percent:-10001;v-text-anchor:top" o:gfxdata="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" fillcolor="white [3201]" strokeweight=".5pt">
+              <v:shape id="_x0000_s1027" type="#_x0000_t202" style="position:absolute;left:0;text-align:left;margin-left:-.3pt;margin-top:0;width:415.55pt;height:256.5pt;z-index:251660288;visibility:visible;mso-wrap-style:square;mso-width-percent:0;mso-height-percent:0;mso-wrap-distance-left:9pt;mso-wrap-distance-top:0;mso-wrap-distance-right:9pt;mso-wrap-distance-bottom:0;mso-position-horizontal:absolute;mso-position-horizontal-relative:text;mso-position-vertical:absolute;mso-position-vertical-relative:text;mso-width-percent:0;mso-height-percent:0;mso-width-relative:page;mso-height-relative:page;v-text-anchor:top" o:gfxdata="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" fillcolor="white [3201]" strokeweight=".5pt">
                 <v:textbox>
                   <w:txbxContent>
                     <w:p>
@@ -11587,7 +12140,7 @@
                     </w:p>
                   </w:txbxContent>
                 </v:textbox>
-                <w10:anchorlock/>
+                <w10:wrap type="topAndBottom"/>
               </v:shape>
             </w:pict>
           </mc:Fallback>
@@ -11596,105 +12149,92 @@
     </w:p>
     <w:p>
       <w:pPr>
-        <w:pStyle w:val="Heading2"/>
-      </w:pPr>
-      <w:r>
-        <w:t>Pembahasan</w:t>
+        <w:pStyle w:val="TextContent"/>
+        <w:ind w:firstLine="0"/>
+      </w:pPr>
+      <w:r>
+        <w:lastRenderedPageBreak/>
+        <w:t xml:space="preserve">implikasi </w:t>
+      </w:r>
+      <w:r>
+        <w:t>atau dampak yang dapat ditimbulkan dari tugas akhir yang dikerjakan. Semua bagian tersebut haruslah didukung oleh referensi. Ketika membandingkan dengan pekerjaan lain, sangat mungkin didapati keterbatasan atau kelemahan. Hal inilah yang menjadi bahan bagi penelitian/pengembangan selanjutnya.</w:t>
       </w:r>
     </w:p>
     <w:p>
       <w:pPr>
-        <w:pStyle w:val="TextContent"/>
-      </w:pPr>
-      <w:r>
-        <w:t xml:space="preserve">Bagian pembahasan berisikan interpretasi </w:t>
-      </w:r>
-      <w:r>
-        <w:t xml:space="preserve">mendalam </w:t>
-      </w:r>
-      <w:r>
-        <w:t>dari hasil yang didapat</w:t>
-      </w:r>
-      <w:r>
-        <w:t xml:space="preserve">, dan tidak lagi ada hasil atau temuan baru yang dijabarkan di bagian ini. Bagian ini juga berisi perbandingan dengan penelitian atau produk lain yang serupa. </w:t>
-      </w:r>
-      <w:r>
-        <w:t xml:space="preserve">Kemudian jabarkan juga apa yang menjadi kekurangan atau keterbatasan. Terakhir, paparkan </w:t>
-      </w:r>
-      <w:r>
-        <w:lastRenderedPageBreak/>
-        <w:t>implikasi atau dampak yang dapat ditimbulkan dari tugas akhir yang dikerjakan. Semua bagian tersebut haruslah didukung oleh referensi. Ketika membandingkan dengan pekerjaan lain, sangat mungkin didapati keterbatasan atau kelemahan. Hal inilah yang menjadi bahan bagi penelitian/pengembangan selanjutnya.</w:t>
+        <w:spacing w:after="160" w:line="259" w:lineRule="auto"/>
+        <w:ind w:firstLine="0"/>
+      </w:pPr>
+      <w:r>
+        <w:br w:type="page"/>
       </w:r>
     </w:p>
     <w:p>
       <w:pPr>
-        <w:spacing w:after="160" w:line="259" w:lineRule="auto"/>
-        <w:ind w:firstLine="0"/>
-      </w:pPr>
-      <w:r>
-        <w:br w:type="page"/>
-      </w:r>
+        <w:pStyle w:val="Heading1"/>
+      </w:pPr>
+      <w:bookmarkStart w:id="47" w:name="_Toc197193374"/>
+      <w:r>
+        <w:lastRenderedPageBreak/>
+        <w:t>Bab V</w:t>
+      </w:r>
+      <w:r>
+        <w:br/>
+        <w:t>Penutup</w:t>
+      </w:r>
+      <w:bookmarkEnd w:id="47"/>
     </w:p>
     <w:p>
       <w:pPr>
-        <w:pStyle w:val="Heading1"/>
-      </w:pPr>
-      <w:r>
-        <w:lastRenderedPageBreak/>
-        <w:t>Bab V</w:t>
-      </w:r>
-      <w:r>
-        <w:br/>
-        <w:t>Penutup</w:t>
-      </w:r>
+        <w:pStyle w:val="Heading2"/>
+      </w:pPr>
+      <w:bookmarkStart w:id="48" w:name="_Toc197193375"/>
+      <w:r>
+        <w:t>Kesimpulan</w:t>
+      </w:r>
+      <w:bookmarkEnd w:id="48"/>
     </w:p>
     <w:p>
       <w:pPr>
-        <w:pStyle w:val="Heading2"/>
-      </w:pPr>
-      <w:r>
-        <w:t>Kesimpulan</w:t>
+        <w:pStyle w:val="TextContent"/>
+      </w:pPr>
+      <w:r>
+        <w:t xml:space="preserve">Sampaikan kesimpulan dari pekerjaan yang dilakukan dengan menyandingkan temuan yang </w:t>
+      </w:r>
+      <w:r>
+        <w:t>dipaparkan pada Bab IV dengan</w:t>
+      </w:r>
+      <w:r>
+        <w:t xml:space="preserve"> Tujuan yang dikemukakan pada sub-bab </w:t>
+      </w:r>
+      <w:r>
+        <w:fldChar w:fldCharType="begin"/>
+      </w:r>
+      <w:r>
+        <w:instrText xml:space="preserve"> REF _Ref197019969 \w \h </w:instrText>
+      </w:r>
+      <w:r>
+        <w:fldChar w:fldCharType="separate"/>
+      </w:r>
+      <w:r>
+        <w:t>1.4</w:t>
+      </w:r>
+      <w:r>
+        <w:fldChar w:fldCharType="end"/>
+      </w:r>
+      <w:r>
+        <w:t>.</w:t>
       </w:r>
     </w:p>
     <w:p>
       <w:pPr>
-        <w:pStyle w:val="TextContent"/>
-      </w:pPr>
-      <w:r>
-        <w:t xml:space="preserve">Sampaikan kesimpulan dari pekerjaan yang dilakukan dengan menyandingkan temuan yang </w:t>
-      </w:r>
-      <w:r>
-        <w:t>dipaparkan pada Bab IV dengan</w:t>
-      </w:r>
-      <w:r>
-        <w:t xml:space="preserve"> Tujuan yang dikemukakan pada sub-bab </w:t>
-      </w:r>
-      <w:r>
-        <w:fldChar w:fldCharType="begin"/>
-      </w:r>
-      <w:r>
-        <w:instrText xml:space="preserve"> REF _Ref197019969 \w \h </w:instrText>
-      </w:r>
-      <w:r>
-        <w:fldChar w:fldCharType="separate"/>
-      </w:r>
-      <w:r>
-        <w:t>1.4</w:t>
-      </w:r>
-      <w:r>
-        <w:fldChar w:fldCharType="end"/>
-      </w:r>
-      <w:r>
-        <w:t>.</w:t>
-      </w:r>
-    </w:p>
-    <w:p>
-      <w:pPr>
         <w:pStyle w:val="Heading2"/>
       </w:pPr>
+      <w:bookmarkStart w:id="49" w:name="_Toc197193376"/>
       <w:r>
         <w:t>Saran</w:t>
       </w:r>
+      <w:bookmarkEnd w:id="49"/>
     </w:p>
     <w:p>
       <w:pPr>
@@ -11725,14 +12265,14 @@
       <w:pPr>
         <w:pStyle w:val="Heading1BackmatterTOC"/>
       </w:pPr>
-      <w:bookmarkStart w:id="44" w:name="_Toc197009624"/>
-      <w:bookmarkStart w:id="45" w:name="_Toc197017225"/>
+      <w:bookmarkStart w:id="50" w:name="_Toc197009624"/>
+      <w:bookmarkStart w:id="51" w:name="_Toc197193377"/>
       <w:r>
         <w:lastRenderedPageBreak/>
         <w:t>Daftar Pustaka</w:t>
       </w:r>
-      <w:bookmarkEnd w:id="44"/>
-      <w:bookmarkEnd w:id="45"/>
+      <w:bookmarkEnd w:id="50"/>
+      <w:bookmarkEnd w:id="51"/>
     </w:p>
     <w:sdt>
       <w:sdtPr>
@@ -18713,13 +19253,74 @@
 <w:ftr xmlns:wpc="http://schemas.microsoft.com/office/word/2010/wordprocessingCanvas" xmlns:cx="http://schemas.microsoft.com/office/drawing/2014/chartex" xmlns:cx1="http://schemas.microsoft.com/office/drawing/2015/9/8/chartex" xmlns:cx2="http://schemas.microsoft.com/office/drawing/2015/10/21/chartex" xmlns:cx3="http://schemas.microsoft.com/office/drawing/2016/5/9/chartex" xmlns:cx4="http://schemas.microsoft.com/office/drawing/2016/5/10/chartex" xmlns:cx5="http://schemas.microsoft.com/office/drawing/2016/5/11/chartex" xmlns:cx6="http://schemas.microsoft.com/office/drawing/2016/5/12/chartex" xmlns:cx7="http://schemas.microsoft.com/office/drawing/2016/5/13/chartex" xmlns:cx8="http://schemas.microsoft.com/office/drawing/2016/5/14/chartex" xmlns:mc="http://schemas.openxmlformats.org/markup-compatibility/2006" xmlns:aink="http://schemas.microsoft.com/office/drawing/2016/ink" xmlns:am3d="http://schemas.microsoft.com/office/drawing/2017/model3d" xmlns:o="urn:schemas-microsoft-com:office:office" xmlns:oel="http://schemas.microsoft.com/office/2019/extlst" xmlns:r="http://schemas.openxmlformats.org/officeDocument/2006/relationships" xmlns:m="http://schemas.openxmlformats.org/officeDocument/2006/math" xmlns:v="urn:schemas-microsoft-com:vml" xmlns:wp14="http://schemas.microsoft.com/office/word/2010/wordprocessingDrawing" xmlns:wp="http://schemas.openxmlformats.org/drawingml/2006/wordprocessingDrawing" xmlns:w10="urn:schemas-microsoft-com:office:word" xmlns:w="http://schemas.openxmlformats.org/wordprocessingml/2006/main" xmlns:w14="http://schemas.microsoft.com/office/word/2010/wordml" xmlns:w15="http://schemas.microsoft.com/office/word/2012/wordml" xmlns:w16cex="http://schemas.microsoft.com/office/word/2018/wordml/cex" xmlns:w16cid="http://schemas.microsoft.com/office/word/2016/wordml/cid" xmlns:w16="http://schemas.microsoft.com/office/word/2018/wordml" xmlns:w16du="http://schemas.microsoft.com/office/word/2023/wordml/word16du" xmlns:w16sdtdh="http://schemas.microsoft.com/office/word/2020/wordml/sdtdatahash" xmlns:w16sdtfl="http://schemas.microsoft.com/office/word/2024/wordml/sdtformatlock" xmlns:w16se="http://schemas.microsoft.com/office/word/2015/wordml/symex" xmlns:wpg="http://schemas.microsoft.com/office/word/2010/wordprocessingGroup" xmlns:wpi="http://schemas.microsoft.com/office/word/2010/wordprocessingInk" xmlns:wne="http://schemas.microsoft.com/office/word/2006/wordml" xmlns:wps="http://schemas.microsoft.com/office/word/2010/wordprocessingShape" mc:Ignorable="w14 w15 w16se w16cid w16 w16cex w16sdtdh w16sdtfl w16du wp14">
   <w:p>
     <w:pPr>
+      <w:pStyle w:val="Footer"/>
+    </w:pPr>
+  </w:p>
+</w:ftr>
+</file>
+
+<file path=word/footer2.xml><?xml version="1.0" encoding="utf-8"?>
+<w:ftr xmlns:wpc="http://schemas.microsoft.com/office/word/2010/wordprocessingCanvas" xmlns:cx="http://schemas.microsoft.com/office/drawing/2014/chartex" xmlns:cx1="http://schemas.microsoft.com/office/drawing/2015/9/8/chartex" xmlns:cx2="http://schemas.microsoft.com/office/drawing/2015/10/21/chartex" xmlns:cx3="http://schemas.microsoft.com/office/drawing/2016/5/9/chartex" xmlns:cx4="http://schemas.microsoft.com/office/drawing/2016/5/10/chartex" xmlns:cx5="http://schemas.microsoft.com/office/drawing/2016/5/11/chartex" xmlns:cx6="http://schemas.microsoft.com/office/drawing/2016/5/12/chartex" xmlns:cx7="http://schemas.microsoft.com/office/drawing/2016/5/13/chartex" xmlns:cx8="http://schemas.microsoft.com/office/drawing/2016/5/14/chartex" xmlns:mc="http://schemas.openxmlformats.org/markup-compatibility/2006" xmlns:aink="http://schemas.microsoft.com/office/drawing/2016/ink" xmlns:am3d="http://schemas.microsoft.com/office/drawing/2017/model3d" xmlns:o="urn:schemas-microsoft-com:office:office" xmlns:oel="http://schemas.microsoft.com/office/2019/extlst" xmlns:r="http://schemas.openxmlformats.org/officeDocument/2006/relationships" xmlns:m="http://schemas.openxmlformats.org/officeDocument/2006/math" xmlns:v="urn:schemas-microsoft-com:vml" xmlns:wp14="http://schemas.microsoft.com/office/word/2010/wordprocessingDrawing" xmlns:wp="http://schemas.openxmlformats.org/drawingml/2006/wordprocessingDrawing" xmlns:w10="urn:schemas-microsoft-com:office:word" xmlns:w="http://schemas.openxmlformats.org/wordprocessingml/2006/main" xmlns:w14="http://schemas.microsoft.com/office/word/2010/wordml" xmlns:w15="http://schemas.microsoft.com/office/word/2012/wordml" xmlns:w16cex="http://schemas.microsoft.com/office/word/2018/wordml/cex" xmlns:w16cid="http://schemas.microsoft.com/office/word/2016/wordml/cid" xmlns:w16="http://schemas.microsoft.com/office/word/2018/wordml" xmlns:w16du="http://schemas.microsoft.com/office/word/2023/wordml/word16du" xmlns:w16sdtdh="http://schemas.microsoft.com/office/word/2020/wordml/sdtdatahash" xmlns:w16sdtfl="http://schemas.microsoft.com/office/word/2024/wordml/sdtformatlock" xmlns:w16se="http://schemas.microsoft.com/office/word/2015/wordml/symex" xmlns:wpg="http://schemas.microsoft.com/office/word/2010/wordprocessingGroup" xmlns:wpi="http://schemas.microsoft.com/office/word/2010/wordprocessingInk" xmlns:wne="http://schemas.microsoft.com/office/word/2006/wordml" xmlns:wps="http://schemas.microsoft.com/office/word/2010/wordprocessingShape" mc:Ignorable="w14 w15 w16se w16cid w16 w16cex w16sdtdh w16sdtfl w16du wp14">
+  <w:p>
+    <w:pPr>
+      <w:pStyle w:val="Footer"/>
+    </w:pPr>
+  </w:p>
+</w:ftr>
+</file>
+
+<file path=word/footer3.xml><?xml version="1.0" encoding="utf-8"?>
+<w:ftr xmlns:wpc="http://schemas.microsoft.com/office/word/2010/wordprocessingCanvas" xmlns:cx="http://schemas.microsoft.com/office/drawing/2014/chartex" xmlns:cx1="http://schemas.microsoft.com/office/drawing/2015/9/8/chartex" xmlns:cx2="http://schemas.microsoft.com/office/drawing/2015/10/21/chartex" xmlns:cx3="http://schemas.microsoft.com/office/drawing/2016/5/9/chartex" xmlns:cx4="http://schemas.microsoft.com/office/drawing/2016/5/10/chartex" xmlns:cx5="http://schemas.microsoft.com/office/drawing/2016/5/11/chartex" xmlns:cx6="http://schemas.microsoft.com/office/drawing/2016/5/12/chartex" xmlns:cx7="http://schemas.microsoft.com/office/drawing/2016/5/13/chartex" xmlns:cx8="http://schemas.microsoft.com/office/drawing/2016/5/14/chartex" xmlns:mc="http://schemas.openxmlformats.org/markup-compatibility/2006" xmlns:aink="http://schemas.microsoft.com/office/drawing/2016/ink" xmlns:am3d="http://schemas.microsoft.com/office/drawing/2017/model3d" xmlns:o="urn:schemas-microsoft-com:office:office" xmlns:oel="http://schemas.microsoft.com/office/2019/extlst" xmlns:r="http://schemas.openxmlformats.org/officeDocument/2006/relationships" xmlns:m="http://schemas.openxmlformats.org/officeDocument/2006/math" xmlns:v="urn:schemas-microsoft-com:vml" xmlns:wp14="http://schemas.microsoft.com/office/word/2010/wordprocessingDrawing" xmlns:wp="http://schemas.openxmlformats.org/drawingml/2006/wordprocessingDrawing" xmlns:w10="urn:schemas-microsoft-com:office:word" xmlns:w="http://schemas.openxmlformats.org/wordprocessingml/2006/main" xmlns:w14="http://schemas.microsoft.com/office/word/2010/wordml" xmlns:w15="http://schemas.microsoft.com/office/word/2012/wordml" xmlns:w16cex="http://schemas.microsoft.com/office/word/2018/wordml/cex" xmlns:w16cid="http://schemas.microsoft.com/office/word/2016/wordml/cid" xmlns:w16="http://schemas.microsoft.com/office/word/2018/wordml" xmlns:w16du="http://schemas.microsoft.com/office/word/2023/wordml/word16du" xmlns:w16sdtdh="http://schemas.microsoft.com/office/word/2020/wordml/sdtdatahash" xmlns:w16sdtfl="http://schemas.microsoft.com/office/word/2024/wordml/sdtformatlock" xmlns:w16se="http://schemas.microsoft.com/office/word/2015/wordml/symex" xmlns:wpg="http://schemas.microsoft.com/office/word/2010/wordprocessingGroup" xmlns:wpi="http://schemas.microsoft.com/office/word/2010/wordprocessingInk" xmlns:wne="http://schemas.microsoft.com/office/word/2006/wordml" xmlns:wps="http://schemas.microsoft.com/office/word/2010/wordprocessingShape" mc:Ignorable="w14 w15 w16se w16cid w16 w16cex w16sdtdh w16sdtfl w16du wp14">
+  <w:p>
+    <w:pPr>
+      <w:pStyle w:val="Footer"/>
+    </w:pPr>
+  </w:p>
+</w:ftr>
+</file>
+
+<file path=word/footer4.xml><?xml version="1.0" encoding="utf-8"?>
+<w:ftr xmlns:wpc="http://schemas.microsoft.com/office/word/2010/wordprocessingCanvas" xmlns:cx="http://schemas.microsoft.com/office/drawing/2014/chartex" xmlns:cx1="http://schemas.microsoft.com/office/drawing/2015/9/8/chartex" xmlns:cx2="http://schemas.microsoft.com/office/drawing/2015/10/21/chartex" xmlns:cx3="http://schemas.microsoft.com/office/drawing/2016/5/9/chartex" xmlns:cx4="http://schemas.microsoft.com/office/drawing/2016/5/10/chartex" xmlns:cx5="http://schemas.microsoft.com/office/drawing/2016/5/11/chartex" xmlns:cx6="http://schemas.microsoft.com/office/drawing/2016/5/12/chartex" xmlns:cx7="http://schemas.microsoft.com/office/drawing/2016/5/13/chartex" xmlns:cx8="http://schemas.microsoft.com/office/drawing/2016/5/14/chartex" xmlns:mc="http://schemas.openxmlformats.org/markup-compatibility/2006" xmlns:aink="http://schemas.microsoft.com/office/drawing/2016/ink" xmlns:am3d="http://schemas.microsoft.com/office/drawing/2017/model3d" xmlns:o="urn:schemas-microsoft-com:office:office" xmlns:oel="http://schemas.microsoft.com/office/2019/extlst" xmlns:r="http://schemas.openxmlformats.org/officeDocument/2006/relationships" xmlns:m="http://schemas.openxmlformats.org/officeDocument/2006/math" xmlns:v="urn:schemas-microsoft-com:vml" xmlns:wp14="http://schemas.microsoft.com/office/word/2010/wordprocessingDrawing" xmlns:wp="http://schemas.openxmlformats.org/drawingml/2006/wordprocessingDrawing" xmlns:w10="urn:schemas-microsoft-com:office:word" xmlns:w="http://schemas.openxmlformats.org/wordprocessingml/2006/main" xmlns:w14="http://schemas.microsoft.com/office/word/2010/wordml" xmlns:w15="http://schemas.microsoft.com/office/word/2012/wordml" xmlns:w16cex="http://schemas.microsoft.com/office/word/2018/wordml/cex" xmlns:w16cid="http://schemas.microsoft.com/office/word/2016/wordml/cid" xmlns:w16="http://schemas.microsoft.com/office/word/2018/wordml" xmlns:w16du="http://schemas.microsoft.com/office/word/2023/wordml/word16du" xmlns:w16sdtdh="http://schemas.microsoft.com/office/word/2020/wordml/sdtdatahash" xmlns:w16sdtfl="http://schemas.microsoft.com/office/word/2024/wordml/sdtformatlock" xmlns:w16se="http://schemas.microsoft.com/office/word/2015/wordml/symex" xmlns:wpg="http://schemas.microsoft.com/office/word/2010/wordprocessingGroup" xmlns:wpi="http://schemas.microsoft.com/office/word/2010/wordprocessingInk" xmlns:wne="http://schemas.microsoft.com/office/word/2006/wordml" xmlns:wps="http://schemas.microsoft.com/office/word/2010/wordprocessingShape" mc:Ignorable="w14 w15 w16se w16cid w16 w16cex w16sdtdh w16sdtfl w16du wp14">
+  <w:p>
+    <w:pPr>
       <w:pStyle w:val="MiscPageNumber"/>
     </w:pPr>
   </w:p>
 </w:ftr>
 </file>
 
-<file path=word/footer2.xml><?xml version="1.0" encoding="utf-8"?>
+<file path=word/footer5.xml><?xml version="1.0" encoding="utf-8"?>
+<w:ftr xmlns:wpc="http://schemas.microsoft.com/office/word/2010/wordprocessingCanvas" xmlns:cx="http://schemas.microsoft.com/office/drawing/2014/chartex" xmlns:cx1="http://schemas.microsoft.com/office/drawing/2015/9/8/chartex" xmlns:cx2="http://schemas.microsoft.com/office/drawing/2015/10/21/chartex" xmlns:cx3="http://schemas.microsoft.com/office/drawing/2016/5/9/chartex" xmlns:cx4="http://schemas.microsoft.com/office/drawing/2016/5/10/chartex" xmlns:cx5="http://schemas.microsoft.com/office/drawing/2016/5/11/chartex" xmlns:cx6="http://schemas.microsoft.com/office/drawing/2016/5/12/chartex" xmlns:cx7="http://schemas.microsoft.com/office/drawing/2016/5/13/chartex" xmlns:cx8="http://schemas.microsoft.com/office/drawing/2016/5/14/chartex" xmlns:mc="http://schemas.openxmlformats.org/markup-compatibility/2006" xmlns:aink="http://schemas.microsoft.com/office/drawing/2016/ink" xmlns:am3d="http://schemas.microsoft.com/office/drawing/2017/model3d" xmlns:o="urn:schemas-microsoft-com:office:office" xmlns:oel="http://schemas.microsoft.com/office/2019/extlst" xmlns:r="http://schemas.openxmlformats.org/officeDocument/2006/relationships" xmlns:m="http://schemas.openxmlformats.org/officeDocument/2006/math" xmlns:v="urn:schemas-microsoft-com:vml" xmlns:wp14="http://schemas.microsoft.com/office/word/2010/wordprocessingDrawing" xmlns:wp="http://schemas.openxmlformats.org/drawingml/2006/wordprocessingDrawing" xmlns:w10="urn:schemas-microsoft-com:office:word" xmlns:w="http://schemas.openxmlformats.org/wordprocessingml/2006/main" xmlns:w14="http://schemas.microsoft.com/office/word/2010/wordml" xmlns:w15="http://schemas.microsoft.com/office/word/2012/wordml" xmlns:w16cex="http://schemas.microsoft.com/office/word/2018/wordml/cex" xmlns:w16cid="http://schemas.microsoft.com/office/word/2016/wordml/cid" xmlns:w16="http://schemas.microsoft.com/office/word/2018/wordml" xmlns:w16du="http://schemas.microsoft.com/office/word/2023/wordml/word16du" xmlns:w16sdtdh="http://schemas.microsoft.com/office/word/2020/wordml/sdtdatahash" xmlns:w16sdtfl="http://schemas.microsoft.com/office/word/2024/wordml/sdtformatlock" xmlns:w16se="http://schemas.microsoft.com/office/word/2015/wordml/symex" xmlns:wpg="http://schemas.microsoft.com/office/word/2010/wordprocessingGroup" xmlns:wpi="http://schemas.microsoft.com/office/word/2010/wordprocessingInk" xmlns:wne="http://schemas.microsoft.com/office/word/2006/wordml" xmlns:wps="http://schemas.microsoft.com/office/word/2010/wordprocessingShape" mc:Ignorable="w14 w15 w16se w16cid w16 w16cex w16sdtdh w16sdtfl w16du wp14">
+  <w:p>
+    <w:pPr>
+      <w:pStyle w:val="MiscPageNumber"/>
+    </w:pPr>
+    <w:r>
+      <w:fldChar w:fldCharType="begin"/>
+    </w:r>
+    <w:r>
+      <w:instrText xml:space="preserve"> PAGE   \* MERGEFORMAT </w:instrText>
+    </w:r>
+    <w:r>
+      <w:fldChar w:fldCharType="separate"/>
+    </w:r>
+    <w:r>
+      <w:rPr>
+        <w:noProof/>
+      </w:rPr>
+      <w:t>1</w:t>
+    </w:r>
+    <w:r>
+      <w:rPr>
+        <w:noProof/>
+      </w:rPr>
+      <w:fldChar w:fldCharType="end"/>
+    </w:r>
+  </w:p>
+</w:ftr>
+</file>
+
+<file path=word/footer6.xml><?xml version="1.0" encoding="utf-8"?>
 <w:ftr xmlns:wpc="http://schemas.microsoft.com/office/word/2010/wordprocessingCanvas" xmlns:cx="http://schemas.microsoft.com/office/drawing/2014/chartex" xmlns:cx1="http://schemas.microsoft.com/office/drawing/2015/9/8/chartex" xmlns:cx2="http://schemas.microsoft.com/office/drawing/2015/10/21/chartex" xmlns:cx3="http://schemas.microsoft.com/office/drawing/2016/5/9/chartex" xmlns:cx4="http://schemas.microsoft.com/office/drawing/2016/5/10/chartex" xmlns:cx5="http://schemas.microsoft.com/office/drawing/2016/5/11/chartex" xmlns:cx6="http://schemas.microsoft.com/office/drawing/2016/5/12/chartex" xmlns:cx7="http://schemas.microsoft.com/office/drawing/2016/5/13/chartex" xmlns:cx8="http://schemas.microsoft.com/office/drawing/2016/5/14/chartex" xmlns:mc="http://schemas.openxmlformats.org/markup-compatibility/2006" xmlns:aink="http://schemas.microsoft.com/office/drawing/2016/ink" xmlns:am3d="http://schemas.microsoft.com/office/drawing/2017/model3d" xmlns:o="urn:schemas-microsoft-com:office:office" xmlns:oel="http://schemas.microsoft.com/office/2019/extlst" xmlns:r="http://schemas.openxmlformats.org/officeDocument/2006/relationships" xmlns:m="http://schemas.openxmlformats.org/officeDocument/2006/math" xmlns:v="urn:schemas-microsoft-com:vml" xmlns:wp14="http://schemas.microsoft.com/office/word/2010/wordprocessingDrawing" xmlns:wp="http://schemas.openxmlformats.org/drawingml/2006/wordprocessingDrawing" xmlns:w10="urn:schemas-microsoft-com:office:word" xmlns:w="http://schemas.openxmlformats.org/wordprocessingml/2006/main" xmlns:w14="http://schemas.microsoft.com/office/word/2010/wordml" xmlns:w15="http://schemas.microsoft.com/office/word/2012/wordml" xmlns:w16cex="http://schemas.microsoft.com/office/word/2018/wordml/cex" xmlns:w16cid="http://schemas.microsoft.com/office/word/2016/wordml/cid" xmlns:w16="http://schemas.microsoft.com/office/word/2018/wordml" xmlns:w16du="http://schemas.microsoft.com/office/word/2023/wordml/word16du" xmlns:w16sdtdh="http://schemas.microsoft.com/office/word/2020/wordml/sdtdatahash" xmlns:w16sdtfl="http://schemas.microsoft.com/office/word/2024/wordml/sdtformatlock" xmlns:w16se="http://schemas.microsoft.com/office/word/2015/wordml/symex" xmlns:wpg="http://schemas.microsoft.com/office/word/2010/wordprocessingGroup" xmlns:wpi="http://schemas.microsoft.com/office/word/2010/wordprocessingInk" xmlns:wne="http://schemas.microsoft.com/office/word/2006/wordml" xmlns:wps="http://schemas.microsoft.com/office/word/2010/wordprocessingShape" mc:Ignorable="w14 w15 w16se w16cid w16 w16cex w16sdtdh w16sdtfl w16du wp14">
   <w:p>
     <w:pPr>
@@ -18773,6 +19374,36 @@
     </w:p>
   </w:footnote>
 </w:footnotes>
+</file>
+
+<file path=word/header1.xml><?xml version="1.0" encoding="utf-8"?>
+<w:hdr xmlns:wpc="http://schemas.microsoft.com/office/word/2010/wordprocessingCanvas" xmlns:cx="http://schemas.microsoft.com/office/drawing/2014/chartex" xmlns:cx1="http://schemas.microsoft.com/office/drawing/2015/9/8/chartex" xmlns:cx2="http://schemas.microsoft.com/office/drawing/2015/10/21/chartex" xmlns:cx3="http://schemas.microsoft.com/office/drawing/2016/5/9/chartex" xmlns:cx4="http://schemas.microsoft.com/office/drawing/2016/5/10/chartex" xmlns:cx5="http://schemas.microsoft.com/office/drawing/2016/5/11/chartex" xmlns:cx6="http://schemas.microsoft.com/office/drawing/2016/5/12/chartex" xmlns:cx7="http://schemas.microsoft.com/office/drawing/2016/5/13/chartex" xmlns:cx8="http://schemas.microsoft.com/office/drawing/2016/5/14/chartex" xmlns:mc="http://schemas.openxmlformats.org/markup-compatibility/2006" xmlns:aink="http://schemas.microsoft.com/office/drawing/2016/ink" xmlns:am3d="http://schemas.microsoft.com/office/drawing/2017/model3d" xmlns:o="urn:schemas-microsoft-com:office:office" xmlns:oel="http://schemas.microsoft.com/office/2019/extlst" xmlns:r="http://schemas.openxmlformats.org/officeDocument/2006/relationships" xmlns:m="http://schemas.openxmlformats.org/officeDocument/2006/math" xmlns:v="urn:schemas-microsoft-com:vml" xmlns:wp14="http://schemas.microsoft.com/office/word/2010/wordprocessingDrawing" xmlns:wp="http://schemas.openxmlformats.org/drawingml/2006/wordprocessingDrawing" xmlns:w10="urn:schemas-microsoft-com:office:word" xmlns:w="http://schemas.openxmlformats.org/wordprocessingml/2006/main" xmlns:w14="http://schemas.microsoft.com/office/word/2010/wordml" xmlns:w15="http://schemas.microsoft.com/office/word/2012/wordml" xmlns:w16cex="http://schemas.microsoft.com/office/word/2018/wordml/cex" xmlns:w16cid="http://schemas.microsoft.com/office/word/2016/wordml/cid" xmlns:w16="http://schemas.microsoft.com/office/word/2018/wordml" xmlns:w16du="http://schemas.microsoft.com/office/word/2023/wordml/word16du" xmlns:w16sdtdh="http://schemas.microsoft.com/office/word/2020/wordml/sdtdatahash" xmlns:w16sdtfl="http://schemas.microsoft.com/office/word/2024/wordml/sdtformatlock" xmlns:w16se="http://schemas.microsoft.com/office/word/2015/wordml/symex" xmlns:wpg="http://schemas.microsoft.com/office/word/2010/wordprocessingGroup" xmlns:wpi="http://schemas.microsoft.com/office/word/2010/wordprocessingInk" xmlns:wne="http://schemas.microsoft.com/office/word/2006/wordml" xmlns:wps="http://schemas.microsoft.com/office/word/2010/wordprocessingShape" mc:Ignorable="w14 w15 w16se w16cid w16 w16cex w16sdtdh w16sdtfl w16du wp14">
+  <w:p>
+    <w:pPr>
+      <w:pStyle w:val="Header"/>
+    </w:pPr>
+  </w:p>
+</w:hdr>
+</file>
+
+<file path=word/header2.xml><?xml version="1.0" encoding="utf-8"?>
+<w:hdr xmlns:wpc="http://schemas.microsoft.com/office/word/2010/wordprocessingCanvas" xmlns:cx="http://schemas.microsoft.com/office/drawing/2014/chartex" xmlns:cx1="http://schemas.microsoft.com/office/drawing/2015/9/8/chartex" xmlns:cx2="http://schemas.microsoft.com/office/drawing/2015/10/21/chartex" xmlns:cx3="http://schemas.microsoft.com/office/drawing/2016/5/9/chartex" xmlns:cx4="http://schemas.microsoft.com/office/drawing/2016/5/10/chartex" xmlns:cx5="http://schemas.microsoft.com/office/drawing/2016/5/11/chartex" xmlns:cx6="http://schemas.microsoft.com/office/drawing/2016/5/12/chartex" xmlns:cx7="http://schemas.microsoft.com/office/drawing/2016/5/13/chartex" xmlns:cx8="http://schemas.microsoft.com/office/drawing/2016/5/14/chartex" xmlns:mc="http://schemas.openxmlformats.org/markup-compatibility/2006" xmlns:aink="http://schemas.microsoft.com/office/drawing/2016/ink" xmlns:am3d="http://schemas.microsoft.com/office/drawing/2017/model3d" xmlns:o="urn:schemas-microsoft-com:office:office" xmlns:oel="http://schemas.microsoft.com/office/2019/extlst" xmlns:r="http://schemas.openxmlformats.org/officeDocument/2006/relationships" xmlns:m="http://schemas.openxmlformats.org/officeDocument/2006/math" xmlns:v="urn:schemas-microsoft-com:vml" xmlns:wp14="http://schemas.microsoft.com/office/word/2010/wordprocessingDrawing" xmlns:wp="http://schemas.openxmlformats.org/drawingml/2006/wordprocessingDrawing" xmlns:w10="urn:schemas-microsoft-com:office:word" xmlns:w="http://schemas.openxmlformats.org/wordprocessingml/2006/main" xmlns:w14="http://schemas.microsoft.com/office/word/2010/wordml" xmlns:w15="http://schemas.microsoft.com/office/word/2012/wordml" xmlns:w16cex="http://schemas.microsoft.com/office/word/2018/wordml/cex" xmlns:w16cid="http://schemas.microsoft.com/office/word/2016/wordml/cid" xmlns:w16="http://schemas.microsoft.com/office/word/2018/wordml" xmlns:w16du="http://schemas.microsoft.com/office/word/2023/wordml/word16du" xmlns:w16sdtdh="http://schemas.microsoft.com/office/word/2020/wordml/sdtdatahash" xmlns:w16sdtfl="http://schemas.microsoft.com/office/word/2024/wordml/sdtformatlock" xmlns:w16se="http://schemas.microsoft.com/office/word/2015/wordml/symex" xmlns:wpg="http://schemas.microsoft.com/office/word/2010/wordprocessingGroup" xmlns:wpi="http://schemas.microsoft.com/office/word/2010/wordprocessingInk" xmlns:wne="http://schemas.microsoft.com/office/word/2006/wordml" xmlns:wps="http://schemas.microsoft.com/office/word/2010/wordprocessingShape" mc:Ignorable="w14 w15 w16se w16cid w16 w16cex w16sdtdh w16sdtfl w16du wp14">
+  <w:p>
+    <w:pPr>
+      <w:pStyle w:val="Header"/>
+    </w:pPr>
+  </w:p>
+</w:hdr>
+</file>
+
+<file path=word/header3.xml><?xml version="1.0" encoding="utf-8"?>
+<w:hdr xmlns:wpc="http://schemas.microsoft.com/office/word/2010/wordprocessingCanvas" xmlns:cx="http://schemas.microsoft.com/office/drawing/2014/chartex" xmlns:cx1="http://schemas.microsoft.com/office/drawing/2015/9/8/chartex" xmlns:cx2="http://schemas.microsoft.com/office/drawing/2015/10/21/chartex" xmlns:cx3="http://schemas.microsoft.com/office/drawing/2016/5/9/chartex" xmlns:cx4="http://schemas.microsoft.com/office/drawing/2016/5/10/chartex" xmlns:cx5="http://schemas.microsoft.com/office/drawing/2016/5/11/chartex" xmlns:cx6="http://schemas.microsoft.com/office/drawing/2016/5/12/chartex" xmlns:cx7="http://schemas.microsoft.com/office/drawing/2016/5/13/chartex" xmlns:cx8="http://schemas.microsoft.com/office/drawing/2016/5/14/chartex" xmlns:mc="http://schemas.openxmlformats.org/markup-compatibility/2006" xmlns:aink="http://schemas.microsoft.com/office/drawing/2016/ink" xmlns:am3d="http://schemas.microsoft.com/office/drawing/2017/model3d" xmlns:o="urn:schemas-microsoft-com:office:office" xmlns:oel="http://schemas.microsoft.com/office/2019/extlst" xmlns:r="http://schemas.openxmlformats.org/officeDocument/2006/relationships" xmlns:m="http://schemas.openxmlformats.org/officeDocument/2006/math" xmlns:v="urn:schemas-microsoft-com:vml" xmlns:wp14="http://schemas.microsoft.com/office/word/2010/wordprocessingDrawing" xmlns:wp="http://schemas.openxmlformats.org/drawingml/2006/wordprocessingDrawing" xmlns:w10="urn:schemas-microsoft-com:office:word" xmlns:w="http://schemas.openxmlformats.org/wordprocessingml/2006/main" xmlns:w14="http://schemas.microsoft.com/office/word/2010/wordml" xmlns:w15="http://schemas.microsoft.com/office/word/2012/wordml" xmlns:w16cex="http://schemas.microsoft.com/office/word/2018/wordml/cex" xmlns:w16cid="http://schemas.microsoft.com/office/word/2016/wordml/cid" xmlns:w16="http://schemas.microsoft.com/office/word/2018/wordml" xmlns:w16du="http://schemas.microsoft.com/office/word/2023/wordml/word16du" xmlns:w16sdtdh="http://schemas.microsoft.com/office/word/2020/wordml/sdtdatahash" xmlns:w16sdtfl="http://schemas.microsoft.com/office/word/2024/wordml/sdtformatlock" xmlns:w16se="http://schemas.microsoft.com/office/word/2015/wordml/symex" xmlns:wpg="http://schemas.microsoft.com/office/word/2010/wordprocessingGroup" xmlns:wpi="http://schemas.microsoft.com/office/word/2010/wordprocessingInk" xmlns:wne="http://schemas.microsoft.com/office/word/2006/wordml" xmlns:wps="http://schemas.microsoft.com/office/word/2010/wordprocessingShape" mc:Ignorable="w14 w15 w16se w16cid w16 w16cex w16sdtdh w16sdtfl w16du wp14">
+  <w:p>
+    <w:pPr>
+      <w:pStyle w:val="Header"/>
+    </w:pPr>
+  </w:p>
+</w:hdr>
 </file>
 
 <file path=word/numbering.xml><?xml version="1.0" encoding="utf-8"?>
@@ -20608,6 +21239,7 @@
   <w:style w:type="character" w:default="1" w:styleId="DefaultParagraphFont">
     <w:name w:val="Default Paragraph Font"/>
     <w:uiPriority w:val="1"/>
+    <w:semiHidden/>
     <w:unhideWhenUsed/>
   </w:style>
   <w:style w:type="table" w:default="1" w:styleId="TableNormal">
@@ -21752,15 +22384,20 @@
     <w:rsid w:val="001C110B"/>
     <w:rsid w:val="001F159C"/>
     <w:rsid w:val="002A62A0"/>
+    <w:rsid w:val="003463FA"/>
     <w:rsid w:val="00350D0C"/>
+    <w:rsid w:val="003E079A"/>
     <w:rsid w:val="00496851"/>
     <w:rsid w:val="004A087E"/>
     <w:rsid w:val="004B221C"/>
+    <w:rsid w:val="004C00B5"/>
     <w:rsid w:val="004D7997"/>
     <w:rsid w:val="0055104C"/>
     <w:rsid w:val="005978A4"/>
     <w:rsid w:val="00641A7B"/>
+    <w:rsid w:val="006F0BB4"/>
     <w:rsid w:val="00A043E9"/>
+    <w:rsid w:val="00A318BD"/>
     <w:rsid w:val="00BC6C00"/>
     <w:rsid w:val="00C77466"/>
     <w:rsid w:val="00DC790F"/>

</xml_diff>

<commit_message>
- Example for appendix page number - HoD suffix (title) revised - Validation page format fixed
</commit_message>
<xml_diff>
--- a/MSW/KTIS_MSW_A4.docx
+++ b/MSW/KTIS_MSW_A4.docx
@@ -1186,83 +1186,7 @@
     </w:p>
     <w:p>
       <w:pPr>
-        <w:spacing w:before="960" w:line="240" w:lineRule="auto"/>
-        <w:ind w:firstLine="0"/>
-        <w:jc w:val="center"/>
-      </w:pPr>
-      <w:r>
-        <w:t>Mengetahui,</w:t>
-      </w:r>
-    </w:p>
-    <w:p>
-      <w:pPr>
-        <w:spacing w:line="240" w:lineRule="auto"/>
-        <w:ind w:firstLine="0"/>
-        <w:jc w:val="center"/>
-      </w:pPr>
-      <w:r>
-        <w:t>Dekan</w:t>
-      </w:r>
-    </w:p>
-    <w:p>
-      <w:pPr>
-        <w:spacing w:line="240" w:lineRule="auto"/>
-        <w:ind w:firstLine="0"/>
-        <w:jc w:val="center"/>
-      </w:pPr>
-    </w:p>
-    <w:p>
-      <w:pPr>
-        <w:spacing w:line="240" w:lineRule="auto"/>
-        <w:ind w:firstLine="0"/>
-        <w:jc w:val="center"/>
-      </w:pPr>
-    </w:p>
-    <w:p>
-      <w:pPr>
-        <w:spacing w:line="240" w:lineRule="auto"/>
-        <w:ind w:firstLine="0"/>
-        <w:jc w:val="center"/>
-      </w:pPr>
-    </w:p>
-    <w:p>
-      <w:pPr>
-        <w:spacing w:line="240" w:lineRule="auto"/>
-        <w:ind w:firstLine="0"/>
-        <w:jc w:val="center"/>
-      </w:pPr>
-    </w:p>
-    <w:p>
-      <w:pPr>
-        <w:spacing w:line="240" w:lineRule="auto"/>
-        <w:ind w:firstLine="0"/>
-        <w:jc w:val="center"/>
-      </w:pPr>
-      <w:r>
-        <w:t xml:space="preserve">Prof. Dr. Ir. Fabian J. Manoppo, </w:t>
-      </w:r>
-      <w:proofErr w:type="spellStart"/>
-      <w:r>
-        <w:t>M.Agr</w:t>
-      </w:r>
-      <w:proofErr w:type="spellEnd"/>
-      <w:r>
-        <w:t>.</w:t>
-      </w:r>
-    </w:p>
-    <w:p>
-      <w:pPr>
-        <w:spacing w:after="960" w:line="240" w:lineRule="auto"/>
-        <w:ind w:firstLine="0"/>
-        <w:jc w:val="center"/>
-      </w:pPr>
-      <w:r>
-        <w:t>NIP. 19621014 199203 1 001</w:t>
-      </w:r>
-    </w:p>
-    <w:p>
-      <w:pPr>
-        <w:spacing w:line="240" w:lineRule="auto"/>
+        <w:spacing w:before="4320" w:line="240" w:lineRule="auto"/>
         <w:ind w:firstLine="0"/>
         <w:jc w:val="right"/>
         <w:sectPr>
@@ -1575,7 +1499,7 @@
         <w:pStyle w:val="Heading1Frontmatter"/>
       </w:pPr>
       <w:bookmarkStart w:id="0" w:name="_Toc197009607"/>
-      <w:bookmarkStart w:id="1" w:name="_Toc197193354"/>
+      <w:bookmarkStart w:id="1" w:name="_Toc201847373"/>
       <w:r>
         <w:lastRenderedPageBreak/>
         <w:t>Kata Pengantar</w:t>
@@ -1822,7 +1746,7 @@
       </w:r>
       <w:proofErr w:type="spellEnd"/>
       <w:r>
-        <w:t>., M.Sc., Ph.D. selaku Ketua Jurusan Teknik Elektro;</w:t>
+        <w:t>., Ph.D. selaku Ketua Jurusan Teknik Elektro;</w:t>
       </w:r>
     </w:p>
     <w:p>
@@ -1919,7 +1843,7 @@
         <w:pStyle w:val="Heading1Frontmatter"/>
       </w:pPr>
       <w:bookmarkStart w:id="2" w:name="_Toc197009608"/>
-      <w:bookmarkStart w:id="3" w:name="_Toc197193355"/>
+      <w:bookmarkStart w:id="3" w:name="_Toc201847374"/>
       <w:r>
         <w:lastRenderedPageBreak/>
         <w:t>Daftar Isi</w:t>
@@ -1946,7 +1870,7 @@
       <w:r>
         <w:fldChar w:fldCharType="separate"/>
       </w:r>
-      <w:hyperlink w:anchor="_Toc197193354" w:history="1">
+      <w:hyperlink w:anchor="_Toc201847373" w:history="1">
         <w:r>
           <w:rPr>
             <w:rStyle w:val="Hyperlink"/>
@@ -1973,7 +1897,7 @@
             <w:noProof/>
             <w:webHidden/>
           </w:rPr>
-          <w:instrText xml:space="preserve"> PAGEREF _Toc197193354 \h </w:instrText>
+          <w:instrText xml:space="preserve"> PAGEREF _Toc201847373 \h </w:instrText>
         </w:r>
         <w:r>
           <w:rPr>
@@ -2014,7 +1938,7 @@
           <w:lang w:val="en-US"/>
         </w:rPr>
       </w:pPr>
-      <w:hyperlink w:anchor="_Toc197193355" w:history="1">
+      <w:hyperlink w:anchor="_Toc201847374" w:history="1">
         <w:r>
           <w:rPr>
             <w:rStyle w:val="Hyperlink"/>
@@ -2041,7 +1965,7 @@
             <w:noProof/>
             <w:webHidden/>
           </w:rPr>
-          <w:instrText xml:space="preserve"> PAGEREF _Toc197193355 \h </w:instrText>
+          <w:instrText xml:space="preserve"> PAGEREF _Toc201847374 \h </w:instrText>
         </w:r>
         <w:r>
           <w:rPr>
@@ -2082,7 +2006,7 @@
           <w:lang w:val="en-US"/>
         </w:rPr>
       </w:pPr>
-      <w:hyperlink w:anchor="_Toc197193356" w:history="1">
+      <w:hyperlink w:anchor="_Toc201847375" w:history="1">
         <w:r>
           <w:rPr>
             <w:rStyle w:val="Hyperlink"/>
@@ -2109,7 +2033,7 @@
             <w:noProof/>
             <w:webHidden/>
           </w:rPr>
-          <w:instrText xml:space="preserve"> PAGEREF _Toc197193356 \h </w:instrText>
+          <w:instrText xml:space="preserve"> PAGEREF _Toc201847375 \h </w:instrText>
         </w:r>
         <w:r>
           <w:rPr>
@@ -2150,7 +2074,7 @@
           <w:lang w:val="en-US"/>
         </w:rPr>
       </w:pPr>
-      <w:hyperlink w:anchor="_Toc197193357" w:history="1">
+      <w:hyperlink w:anchor="_Toc201847376" w:history="1">
         <w:r>
           <w:rPr>
             <w:rStyle w:val="Hyperlink"/>
@@ -2177,7 +2101,7 @@
             <w:noProof/>
             <w:webHidden/>
           </w:rPr>
-          <w:instrText xml:space="preserve"> PAGEREF _Toc197193357 \h </w:instrText>
+          <w:instrText xml:space="preserve"> PAGEREF _Toc201847376 \h </w:instrText>
         </w:r>
         <w:r>
           <w:rPr>
@@ -2218,7 +2142,7 @@
           <w:lang w:val="en-US"/>
         </w:rPr>
       </w:pPr>
-      <w:hyperlink w:anchor="_Toc197193358" w:history="1">
+      <w:hyperlink w:anchor="_Toc201847377" w:history="1">
         <w:r>
           <w:rPr>
             <w:rStyle w:val="Hyperlink"/>
@@ -2245,7 +2169,7 @@
             <w:noProof/>
             <w:webHidden/>
           </w:rPr>
-          <w:instrText xml:space="preserve"> PAGEREF _Toc197193358 \h </w:instrText>
+          <w:instrText xml:space="preserve"> PAGEREF _Toc201847377 \h </w:instrText>
         </w:r>
         <w:r>
           <w:rPr>
@@ -2286,7 +2210,7 @@
           <w:lang w:val="en-US"/>
         </w:rPr>
       </w:pPr>
-      <w:hyperlink w:anchor="_Toc197193359" w:history="1">
+      <w:hyperlink w:anchor="_Toc201847378" w:history="1">
         <w:r>
           <w:rPr>
             <w:rStyle w:val="Hyperlink"/>
@@ -2329,7 +2253,7 @@
             <w:noProof/>
             <w:webHidden/>
           </w:rPr>
-          <w:instrText xml:space="preserve"> PAGEREF _Toc197193359 \h </w:instrText>
+          <w:instrText xml:space="preserve"> PAGEREF _Toc201847378 \h </w:instrText>
         </w:r>
         <w:r>
           <w:rPr>
@@ -2370,7 +2294,7 @@
           <w:lang w:val="en-US"/>
         </w:rPr>
       </w:pPr>
-      <w:hyperlink w:anchor="_Toc197193360" w:history="1">
+      <w:hyperlink w:anchor="_Toc201847379" w:history="1">
         <w:r>
           <w:rPr>
             <w:rStyle w:val="Hyperlink"/>
@@ -2413,7 +2337,7 @@
             <w:noProof/>
             <w:webHidden/>
           </w:rPr>
-          <w:instrText xml:space="preserve"> PAGEREF _Toc197193360 \h </w:instrText>
+          <w:instrText xml:space="preserve"> PAGEREF _Toc201847379 \h </w:instrText>
         </w:r>
         <w:r>
           <w:rPr>
@@ -2454,7 +2378,7 @@
           <w:lang w:val="en-US"/>
         </w:rPr>
       </w:pPr>
-      <w:hyperlink w:anchor="_Toc197193361" w:history="1">
+      <w:hyperlink w:anchor="_Toc201847380" w:history="1">
         <w:r>
           <w:rPr>
             <w:rStyle w:val="Hyperlink"/>
@@ -2497,7 +2421,7 @@
             <w:noProof/>
             <w:webHidden/>
           </w:rPr>
-          <w:instrText xml:space="preserve"> PAGEREF _Toc197193361 \h </w:instrText>
+          <w:instrText xml:space="preserve"> PAGEREF _Toc201847380 \h </w:instrText>
         </w:r>
         <w:r>
           <w:rPr>
@@ -2538,7 +2462,7 @@
           <w:lang w:val="en-US"/>
         </w:rPr>
       </w:pPr>
-      <w:hyperlink w:anchor="_Toc197193362" w:history="1">
+      <w:hyperlink w:anchor="_Toc201847381" w:history="1">
         <w:r>
           <w:rPr>
             <w:rStyle w:val="Hyperlink"/>
@@ -2581,7 +2505,7 @@
             <w:noProof/>
             <w:webHidden/>
           </w:rPr>
-          <w:instrText xml:space="preserve"> PAGEREF _Toc197193362 \h </w:instrText>
+          <w:instrText xml:space="preserve"> PAGEREF _Toc201847381 \h </w:instrText>
         </w:r>
         <w:r>
           <w:rPr>
@@ -2622,7 +2546,7 @@
           <w:lang w:val="en-US"/>
         </w:rPr>
       </w:pPr>
-      <w:hyperlink w:anchor="_Toc197193363" w:history="1">
+      <w:hyperlink w:anchor="_Toc201847382" w:history="1">
         <w:r>
           <w:rPr>
             <w:rStyle w:val="Hyperlink"/>
@@ -2665,7 +2589,7 @@
             <w:noProof/>
             <w:webHidden/>
           </w:rPr>
-          <w:instrText xml:space="preserve"> PAGEREF _Toc197193363 \h </w:instrText>
+          <w:instrText xml:space="preserve"> PAGEREF _Toc201847382 \h </w:instrText>
         </w:r>
         <w:r>
           <w:rPr>
@@ -2706,7 +2630,7 @@
           <w:lang w:val="en-US"/>
         </w:rPr>
       </w:pPr>
-      <w:hyperlink w:anchor="_Toc197193364" w:history="1">
+      <w:hyperlink w:anchor="_Toc201847383" w:history="1">
         <w:r>
           <w:rPr>
             <w:rStyle w:val="Hyperlink"/>
@@ -2749,7 +2673,7 @@
             <w:noProof/>
             <w:webHidden/>
           </w:rPr>
-          <w:instrText xml:space="preserve"> PAGEREF _Toc197193364 \h </w:instrText>
+          <w:instrText xml:space="preserve"> PAGEREF _Toc201847383 \h </w:instrText>
         </w:r>
         <w:r>
           <w:rPr>
@@ -2790,7 +2714,7 @@
           <w:lang w:val="en-US"/>
         </w:rPr>
       </w:pPr>
-      <w:hyperlink w:anchor="_Toc197193365" w:history="1">
+      <w:hyperlink w:anchor="_Toc201847384" w:history="1">
         <w:r>
           <w:rPr>
             <w:rStyle w:val="Hyperlink"/>
@@ -2833,7 +2757,7 @@
             <w:noProof/>
             <w:webHidden/>
           </w:rPr>
-          <w:instrText xml:space="preserve"> PAGEREF _Toc197193365 \h </w:instrText>
+          <w:instrText xml:space="preserve"> PAGEREF _Toc201847384 \h </w:instrText>
         </w:r>
         <w:r>
           <w:rPr>
@@ -2874,7 +2798,7 @@
           <w:lang w:val="en-US"/>
         </w:rPr>
       </w:pPr>
-      <w:hyperlink w:anchor="_Toc197193366" w:history="1">
+      <w:hyperlink w:anchor="_Toc201847385" w:history="1">
         <w:r>
           <w:rPr>
             <w:rStyle w:val="Hyperlink"/>
@@ -2917,7 +2841,7 @@
             <w:noProof/>
             <w:webHidden/>
           </w:rPr>
-          <w:instrText xml:space="preserve"> PAGEREF _Toc197193366 \h </w:instrText>
+          <w:instrText xml:space="preserve"> PAGEREF _Toc201847385 \h </w:instrText>
         </w:r>
         <w:r>
           <w:rPr>
@@ -2958,7 +2882,7 @@
           <w:lang w:val="en-US"/>
         </w:rPr>
       </w:pPr>
-      <w:hyperlink w:anchor="_Toc197193367" w:history="1">
+      <w:hyperlink w:anchor="_Toc201847386" w:history="1">
         <w:r>
           <w:rPr>
             <w:rStyle w:val="Hyperlink"/>
@@ -3001,7 +2925,7 @@
             <w:noProof/>
             <w:webHidden/>
           </w:rPr>
-          <w:instrText xml:space="preserve"> PAGEREF _Toc197193367 \h </w:instrText>
+          <w:instrText xml:space="preserve"> PAGEREF _Toc201847386 \h </w:instrText>
         </w:r>
         <w:r>
           <w:rPr>
@@ -3046,7 +2970,7 @@
           <w:lang w:val="en-US"/>
         </w:rPr>
       </w:pPr>
-      <w:hyperlink w:anchor="_Toc197193368" w:history="1">
+      <w:hyperlink w:anchor="_Toc201847387" w:history="1">
         <w:r>
           <w:rPr>
             <w:rStyle w:val="Hyperlink"/>
@@ -3089,7 +3013,7 @@
             <w:noProof/>
             <w:webHidden/>
           </w:rPr>
-          <w:instrText xml:space="preserve"> PAGEREF _Toc197193368 \h </w:instrText>
+          <w:instrText xml:space="preserve"> PAGEREF _Toc201847387 \h </w:instrText>
         </w:r>
         <w:r>
           <w:rPr>
@@ -3134,7 +3058,7 @@
           <w:lang w:val="en-US"/>
         </w:rPr>
       </w:pPr>
-      <w:hyperlink w:anchor="_Toc197193369" w:history="1">
+      <w:hyperlink w:anchor="_Toc201847388" w:history="1">
         <w:r>
           <w:rPr>
             <w:rStyle w:val="Hyperlink"/>
@@ -3177,7 +3101,7 @@
             <w:noProof/>
             <w:webHidden/>
           </w:rPr>
-          <w:instrText xml:space="preserve"> PAGEREF _Toc197193369 \h </w:instrText>
+          <w:instrText xml:space="preserve"> PAGEREF _Toc201847388 \h </w:instrText>
         </w:r>
         <w:r>
           <w:rPr>
@@ -3218,7 +3142,7 @@
           <w:lang w:val="en-US"/>
         </w:rPr>
       </w:pPr>
-      <w:hyperlink w:anchor="_Toc197193370" w:history="1">
+      <w:hyperlink w:anchor="_Toc201847389" w:history="1">
         <w:r>
           <w:rPr>
             <w:rStyle w:val="Hyperlink"/>
@@ -3261,7 +3185,7 @@
             <w:noProof/>
             <w:webHidden/>
           </w:rPr>
-          <w:instrText xml:space="preserve"> PAGEREF _Toc197193370 \h </w:instrText>
+          <w:instrText xml:space="preserve"> PAGEREF _Toc201847389 \h </w:instrText>
         </w:r>
         <w:r>
           <w:rPr>
@@ -3302,7 +3226,7 @@
           <w:lang w:val="en-US"/>
         </w:rPr>
       </w:pPr>
-      <w:hyperlink w:anchor="_Toc197193371" w:history="1">
+      <w:hyperlink w:anchor="_Toc201847390" w:history="1">
         <w:r>
           <w:rPr>
             <w:rStyle w:val="Hyperlink"/>
@@ -3345,7 +3269,7 @@
             <w:noProof/>
             <w:webHidden/>
           </w:rPr>
-          <w:instrText xml:space="preserve"> PAGEREF _Toc197193371 \h </w:instrText>
+          <w:instrText xml:space="preserve"> PAGEREF _Toc201847390 \h </w:instrText>
         </w:r>
         <w:r>
           <w:rPr>
@@ -3386,7 +3310,7 @@
           <w:lang w:val="en-US"/>
         </w:rPr>
       </w:pPr>
-      <w:hyperlink w:anchor="_Toc197193372" w:history="1">
+      <w:hyperlink w:anchor="_Toc201847391" w:history="1">
         <w:r>
           <w:rPr>
             <w:rStyle w:val="Hyperlink"/>
@@ -3430,7 +3354,7 @@
             <w:noProof/>
             <w:webHidden/>
           </w:rPr>
-          <w:instrText xml:space="preserve"> PAGEREF _Toc197193372 \h </w:instrText>
+          <w:instrText xml:space="preserve"> PAGEREF _Toc201847391 \h </w:instrText>
         </w:r>
         <w:r>
           <w:rPr>
@@ -3471,7 +3395,7 @@
           <w:lang w:val="en-US"/>
         </w:rPr>
       </w:pPr>
-      <w:hyperlink w:anchor="_Toc197193373" w:history="1">
+      <w:hyperlink w:anchor="_Toc201847392" w:history="1">
         <w:r>
           <w:rPr>
             <w:rStyle w:val="Hyperlink"/>
@@ -3514,7 +3438,7 @@
             <w:noProof/>
             <w:webHidden/>
           </w:rPr>
-          <w:instrText xml:space="preserve"> PAGEREF _Toc197193373 \h </w:instrText>
+          <w:instrText xml:space="preserve"> PAGEREF _Toc201847392 \h </w:instrText>
         </w:r>
         <w:r>
           <w:rPr>
@@ -3555,7 +3479,7 @@
           <w:lang w:val="en-US"/>
         </w:rPr>
       </w:pPr>
-      <w:hyperlink w:anchor="_Toc197193374" w:history="1">
+      <w:hyperlink w:anchor="_Toc201847393" w:history="1">
         <w:r>
           <w:rPr>
             <w:rStyle w:val="Hyperlink"/>
@@ -3598,7 +3522,7 @@
             <w:noProof/>
             <w:webHidden/>
           </w:rPr>
-          <w:instrText xml:space="preserve"> PAGEREF _Toc197193374 \h </w:instrText>
+          <w:instrText xml:space="preserve"> PAGEREF _Toc201847393 \h </w:instrText>
         </w:r>
         <w:r>
           <w:rPr>
@@ -3639,7 +3563,7 @@
           <w:lang w:val="en-US"/>
         </w:rPr>
       </w:pPr>
-      <w:hyperlink w:anchor="_Toc197193375" w:history="1">
+      <w:hyperlink w:anchor="_Toc201847394" w:history="1">
         <w:r>
           <w:rPr>
             <w:rStyle w:val="Hyperlink"/>
@@ -3682,7 +3606,7 @@
             <w:noProof/>
             <w:webHidden/>
           </w:rPr>
-          <w:instrText xml:space="preserve"> PAGEREF _Toc197193375 \h </w:instrText>
+          <w:instrText xml:space="preserve"> PAGEREF _Toc201847394 \h </w:instrText>
         </w:r>
         <w:r>
           <w:rPr>
@@ -3723,7 +3647,7 @@
           <w:lang w:val="en-US"/>
         </w:rPr>
       </w:pPr>
-      <w:hyperlink w:anchor="_Toc197193376" w:history="1">
+      <w:hyperlink w:anchor="_Toc201847395" w:history="1">
         <w:r>
           <w:rPr>
             <w:rStyle w:val="Hyperlink"/>
@@ -3766,7 +3690,7 @@
             <w:noProof/>
             <w:webHidden/>
           </w:rPr>
-          <w:instrText xml:space="preserve"> PAGEREF _Toc197193376 \h </w:instrText>
+          <w:instrText xml:space="preserve"> PAGEREF _Toc201847395 \h </w:instrText>
         </w:r>
         <w:r>
           <w:rPr>
@@ -3807,7 +3731,7 @@
           <w:lang w:val="en-US"/>
         </w:rPr>
       </w:pPr>
-      <w:hyperlink w:anchor="_Toc197193377" w:history="1">
+      <w:hyperlink w:anchor="_Toc201847396" w:history="1">
         <w:r>
           <w:rPr>
             <w:rStyle w:val="Hyperlink"/>
@@ -3834,7 +3758,7 @@
             <w:noProof/>
             <w:webHidden/>
           </w:rPr>
-          <w:instrText xml:space="preserve"> PAGEREF _Toc197193377 \h </w:instrText>
+          <w:instrText xml:space="preserve"> PAGEREF _Toc201847396 \h </w:instrText>
         </w:r>
         <w:r>
           <w:rPr>
@@ -3855,6 +3779,74 @@
             <w:webHidden/>
           </w:rPr>
           <w:t>11</w:t>
+        </w:r>
+        <w:r>
+          <w:rPr>
+            <w:noProof/>
+            <w:webHidden/>
+          </w:rPr>
+          <w:fldChar w:fldCharType="end"/>
+        </w:r>
+      </w:hyperlink>
+    </w:p>
+    <w:p>
+      <w:pPr>
+        <w:pStyle w:val="TOC1"/>
+        <w:rPr>
+          <w:rFonts w:asciiTheme="minorHAnsi" w:eastAsiaTheme="minorEastAsia" w:hAnsiTheme="minorHAnsi"/>
+          <w:noProof/>
+          <w:szCs w:val="24"/>
+          <w:lang w:val="en-US"/>
+        </w:rPr>
+      </w:pPr>
+      <w:hyperlink w:anchor="_Toc201847397" w:history="1">
+        <w:r>
+          <w:rPr>
+            <w:rStyle w:val="Hyperlink"/>
+            <w:noProof/>
+          </w:rPr>
+          <w:t>Lampiran I Judul Lampiran I</w:t>
+        </w:r>
+        <w:r>
+          <w:rPr>
+            <w:noProof/>
+            <w:webHidden/>
+          </w:rPr>
+          <w:tab/>
+        </w:r>
+        <w:r>
+          <w:rPr>
+            <w:noProof/>
+            <w:webHidden/>
+          </w:rPr>
+          <w:fldChar w:fldCharType="begin"/>
+        </w:r>
+        <w:r>
+          <w:rPr>
+            <w:noProof/>
+            <w:webHidden/>
+          </w:rPr>
+          <w:instrText xml:space="preserve"> PAGEREF _Toc201847397 \h </w:instrText>
+        </w:r>
+        <w:r>
+          <w:rPr>
+            <w:noProof/>
+            <w:webHidden/>
+          </w:rPr>
+        </w:r>
+        <w:r>
+          <w:rPr>
+            <w:noProof/>
+            <w:webHidden/>
+          </w:rPr>
+          <w:fldChar w:fldCharType="separate"/>
+        </w:r>
+        <w:r>
+          <w:rPr>
+            <w:noProof/>
+            <w:webHidden/>
+          </w:rPr>
+          <w:t>15</w:t>
         </w:r>
         <w:r>
           <w:rPr>
@@ -3890,7 +3882,7 @@
         <w:pStyle w:val="Heading1Frontmatter"/>
       </w:pPr>
       <w:bookmarkStart w:id="4" w:name="_Toc197009609"/>
-      <w:bookmarkStart w:id="5" w:name="_Toc197193356"/>
+      <w:bookmarkStart w:id="5" w:name="_Toc201847375"/>
       <w:r>
         <w:lastRenderedPageBreak/>
         <w:t>Daftar Tabel</w:t>
@@ -3985,7 +3977,7 @@
         <w:pStyle w:val="Heading1Frontmatter"/>
       </w:pPr>
       <w:bookmarkStart w:id="6" w:name="_Toc197009610"/>
-      <w:bookmarkStart w:id="7" w:name="_Toc197193357"/>
+      <w:bookmarkStart w:id="7" w:name="_Toc201847376"/>
       <w:r>
         <w:lastRenderedPageBreak/>
         <w:t>Daftar Gambar</w:t>
@@ -4098,7 +4090,7 @@
         <w:pStyle w:val="Heading1Frontmatter"/>
       </w:pPr>
       <w:bookmarkStart w:id="8" w:name="_Toc197009611"/>
-      <w:bookmarkStart w:id="9" w:name="_Toc197193358"/>
+      <w:bookmarkStart w:id="9" w:name="_Toc201847377"/>
       <w:r>
         <w:lastRenderedPageBreak/>
         <w:t xml:space="preserve">Daftar </w:t>
@@ -4231,7 +4223,7 @@
         <w:pStyle w:val="Heading1"/>
       </w:pPr>
       <w:bookmarkStart w:id="10" w:name="_Toc197009612"/>
-      <w:bookmarkStart w:id="11" w:name="_Toc197193359"/>
+      <w:bookmarkStart w:id="11" w:name="_Toc201847378"/>
       <w:r>
         <w:lastRenderedPageBreak/>
         <w:t>Bab I</w:t>
@@ -4248,7 +4240,7 @@
         <w:pStyle w:val="Heading2"/>
       </w:pPr>
       <w:bookmarkStart w:id="12" w:name="_Toc197009613"/>
-      <w:bookmarkStart w:id="13" w:name="_Toc197193360"/>
+      <w:bookmarkStart w:id="13" w:name="_Toc201847379"/>
       <w:r>
         <w:t>Latar Belakang</w:t>
       </w:r>
@@ -4318,7 +4310,7 @@
         <w:pStyle w:val="Heading2"/>
       </w:pPr>
       <w:bookmarkStart w:id="14" w:name="_Toc197009614"/>
-      <w:bookmarkStart w:id="15" w:name="_Toc197193361"/>
+      <w:bookmarkStart w:id="15" w:name="_Toc201847380"/>
       <w:r>
         <w:t>Rumusan Masalah</w:t>
       </w:r>
@@ -4341,7 +4333,7 @@
         <w:pStyle w:val="Heading2"/>
       </w:pPr>
       <w:bookmarkStart w:id="16" w:name="_Toc197009615"/>
-      <w:bookmarkStart w:id="17" w:name="_Toc197193362"/>
+      <w:bookmarkStart w:id="17" w:name="_Toc201847381"/>
       <w:r>
         <w:t>Batasan Masalah</w:t>
       </w:r>
@@ -4362,7 +4354,7 @@
       </w:pPr>
       <w:bookmarkStart w:id="18" w:name="_Toc197009616"/>
       <w:bookmarkStart w:id="19" w:name="_Ref197019969"/>
-      <w:bookmarkStart w:id="20" w:name="_Toc197193363"/>
+      <w:bookmarkStart w:id="20" w:name="_Toc201847382"/>
       <w:r>
         <w:t>Tujuan</w:t>
       </w:r>
@@ -4386,7 +4378,7 @@
         <w:pStyle w:val="Heading2"/>
       </w:pPr>
       <w:bookmarkStart w:id="21" w:name="_Toc197009617"/>
-      <w:bookmarkStart w:id="22" w:name="_Toc197193364"/>
+      <w:bookmarkStart w:id="22" w:name="_Toc201847383"/>
       <w:r>
         <w:t>Manfaat</w:t>
       </w:r>
@@ -4409,7 +4401,7 @@
         <w:pStyle w:val="Heading1"/>
       </w:pPr>
       <w:bookmarkStart w:id="23" w:name="_Toc197009618"/>
-      <w:bookmarkStart w:id="24" w:name="_Toc197193365"/>
+      <w:bookmarkStart w:id="24" w:name="_Toc201847384"/>
       <w:r>
         <w:lastRenderedPageBreak/>
         <w:t>Bab II</w:t>
@@ -4426,7 +4418,7 @@
         <w:pStyle w:val="Heading2"/>
       </w:pPr>
       <w:bookmarkStart w:id="25" w:name="_Toc197009619"/>
-      <w:bookmarkStart w:id="26" w:name="_Toc197193366"/>
+      <w:bookmarkStart w:id="26" w:name="_Toc201847385"/>
       <w:r>
         <w:t>Kajian Pustaka</w:t>
       </w:r>
@@ -5119,7 +5111,7 @@
         <w:pStyle w:val="Heading2"/>
       </w:pPr>
       <w:bookmarkStart w:id="27" w:name="_Toc197009620"/>
-      <w:bookmarkStart w:id="28" w:name="_Toc197193367"/>
+      <w:bookmarkStart w:id="28" w:name="_Toc201847386"/>
       <w:r>
         <w:t>Dasar Teori 1</w:t>
       </w:r>
@@ -10373,7 +10365,7 @@
         <w:pStyle w:val="Heading3"/>
       </w:pPr>
       <w:bookmarkStart w:id="33" w:name="_Toc197009621"/>
-      <w:bookmarkStart w:id="34" w:name="_Toc197193368"/>
+      <w:bookmarkStart w:id="34" w:name="_Toc201847387"/>
       <w:r>
         <w:t>Judul Sub-sub Bab</w:t>
       </w:r>
@@ -10396,7 +10388,7 @@
         <w:pStyle w:val="Heading3"/>
       </w:pPr>
       <w:bookmarkStart w:id="35" w:name="_Toc197009622"/>
-      <w:bookmarkStart w:id="36" w:name="_Toc197193369"/>
+      <w:bookmarkStart w:id="36" w:name="_Toc201847388"/>
       <w:r>
         <w:t>Judul Sub-sub Bab 2</w:t>
       </w:r>
@@ -10432,7 +10424,7 @@
         <w:br w:type="page"/>
       </w:r>
       <w:bookmarkStart w:id="37" w:name="_Toc197009623"/>
-      <w:bookmarkStart w:id="38" w:name="_Toc197193370"/>
+      <w:bookmarkStart w:id="38" w:name="_Toc201847389"/>
       <w:r>
         <w:lastRenderedPageBreak/>
         <w:t>Bab III</w:t>
@@ -10889,7 +10881,7 @@
         <w:pStyle w:val="Heading1"/>
       </w:pPr>
       <w:bookmarkStart w:id="41" w:name="_Ref197019852"/>
-      <w:bookmarkStart w:id="42" w:name="_Toc197193371"/>
+      <w:bookmarkStart w:id="42" w:name="_Toc201847390"/>
       <w:r>
         <w:lastRenderedPageBreak/>
         <w:t>Bab IV</w:t>
@@ -10908,7 +10900,7 @@
           <w:caps/>
         </w:rPr>
       </w:pPr>
-      <w:bookmarkStart w:id="43" w:name="_Toc197193372"/>
+      <w:bookmarkStart w:id="43" w:name="_Toc201847391"/>
       <w:r>
         <w:t>Hasil</w:t>
       </w:r>
@@ -11052,7 +11044,7 @@
       <w:pPr>
         <w:pStyle w:val="Heading2"/>
       </w:pPr>
-      <w:bookmarkStart w:id="44" w:name="_Toc197193373"/>
+      <w:bookmarkStart w:id="44" w:name="_Toc201847392"/>
       <w:r>
         <w:t>Pembahasan</w:t>
       </w:r>
@@ -12173,7 +12165,7 @@
       <w:pPr>
         <w:pStyle w:val="Heading1"/>
       </w:pPr>
-      <w:bookmarkStart w:id="47" w:name="_Toc197193374"/>
+      <w:bookmarkStart w:id="47" w:name="_Toc201847393"/>
       <w:r>
         <w:lastRenderedPageBreak/>
         <w:t>Bab V</w:t>
@@ -12188,7 +12180,7 @@
       <w:pPr>
         <w:pStyle w:val="Heading2"/>
       </w:pPr>
-      <w:bookmarkStart w:id="48" w:name="_Toc197193375"/>
+      <w:bookmarkStart w:id="48" w:name="_Toc201847394"/>
       <w:r>
         <w:t>Kesimpulan</w:t>
       </w:r>
@@ -12230,7 +12222,7 @@
       <w:pPr>
         <w:pStyle w:val="Heading2"/>
       </w:pPr>
-      <w:bookmarkStart w:id="49" w:name="_Toc197193376"/>
+      <w:bookmarkStart w:id="49" w:name="_Toc201847395"/>
       <w:r>
         <w:t>Saran</w:t>
       </w:r>
@@ -12266,7 +12258,7 @@
         <w:pStyle w:val="Heading1BackmatterTOC"/>
       </w:pPr>
       <w:bookmarkStart w:id="50" w:name="_Toc197009624"/>
-      <w:bookmarkStart w:id="51" w:name="_Toc197193377"/>
+      <w:bookmarkStart w:id="51" w:name="_Toc201847396"/>
       <w:r>
         <w:lastRenderedPageBreak/>
         <w:t>Daftar Pustaka</w:t>
@@ -19204,6 +19196,9 @@
         <w:p>
           <w:pPr>
             <w:pStyle w:val="TextContent"/>
+            <w:rPr>
+              <w:color w:val="000000"/>
+            </w:rPr>
           </w:pPr>
           <w:r>
             <w:rPr>
@@ -19214,7 +19209,35 @@
         </w:p>
       </w:sdtContent>
     </w:sdt>
+    <w:p>
+      <w:pPr>
+        <w:pStyle w:val="TextContent"/>
+        <w:ind w:firstLine="0"/>
+        <w:sectPr>
+          <w:pgSz w:w="12191" w:h="16840" w:code="9"/>
+          <w:pgMar w:top="1701" w:right="1701" w:bottom="1701" w:left="2268" w:header="720" w:footer="720" w:gutter="0"/>
+          <w:cols w:space="720"/>
+          <w:docGrid w:linePitch="360"/>
+        </w:sectPr>
+      </w:pPr>
+    </w:p>
+    <w:p>
+      <w:pPr>
+        <w:pStyle w:val="Heading1BackmatterTOC"/>
+      </w:pPr>
+      <w:bookmarkStart w:id="52" w:name="_Toc201847397"/>
+      <w:r>
+        <w:lastRenderedPageBreak/>
+        <w:t>Lampiran I</w:t>
+      </w:r>
+      <w:r>
+        <w:br/>
+        <w:t>Judul Lampiran I</w:t>
+      </w:r>
+      <w:bookmarkEnd w:id="52"/>
+    </w:p>
     <w:sectPr>
+      <w:footerReference w:type="default" r:id="rId19"/>
       <w:pgSz w:w="12191" w:h="16840" w:code="9"/>
       <w:pgMar w:top="1701" w:right="1701" w:bottom="1701" w:left="2268" w:header="720" w:footer="720" w:gutter="0"/>
       <w:cols w:space="720"/>
@@ -19321,6 +19344,37 @@
 </file>
 
 <file path=word/footer6.xml><?xml version="1.0" encoding="utf-8"?>
+<w:ftr xmlns:wpc="http://schemas.microsoft.com/office/word/2010/wordprocessingCanvas" xmlns:cx="http://schemas.microsoft.com/office/drawing/2014/chartex" xmlns:cx1="http://schemas.microsoft.com/office/drawing/2015/9/8/chartex" xmlns:cx2="http://schemas.microsoft.com/office/drawing/2015/10/21/chartex" xmlns:cx3="http://schemas.microsoft.com/office/drawing/2016/5/9/chartex" xmlns:cx4="http://schemas.microsoft.com/office/drawing/2016/5/10/chartex" xmlns:cx5="http://schemas.microsoft.com/office/drawing/2016/5/11/chartex" xmlns:cx6="http://schemas.microsoft.com/office/drawing/2016/5/12/chartex" xmlns:cx7="http://schemas.microsoft.com/office/drawing/2016/5/13/chartex" xmlns:cx8="http://schemas.microsoft.com/office/drawing/2016/5/14/chartex" xmlns:mc="http://schemas.openxmlformats.org/markup-compatibility/2006" xmlns:aink="http://schemas.microsoft.com/office/drawing/2016/ink" xmlns:am3d="http://schemas.microsoft.com/office/drawing/2017/model3d" xmlns:o="urn:schemas-microsoft-com:office:office" xmlns:oel="http://schemas.microsoft.com/office/2019/extlst" xmlns:r="http://schemas.openxmlformats.org/officeDocument/2006/relationships" xmlns:m="http://schemas.openxmlformats.org/officeDocument/2006/math" xmlns:v="urn:schemas-microsoft-com:vml" xmlns:wp14="http://schemas.microsoft.com/office/word/2010/wordprocessingDrawing" xmlns:wp="http://schemas.openxmlformats.org/drawingml/2006/wordprocessingDrawing" xmlns:w10="urn:schemas-microsoft-com:office:word" xmlns:w="http://schemas.openxmlformats.org/wordprocessingml/2006/main" xmlns:w14="http://schemas.microsoft.com/office/word/2010/wordml" xmlns:w15="http://schemas.microsoft.com/office/word/2012/wordml" xmlns:w16cex="http://schemas.microsoft.com/office/word/2018/wordml/cex" xmlns:w16cid="http://schemas.microsoft.com/office/word/2016/wordml/cid" xmlns:w16="http://schemas.microsoft.com/office/word/2018/wordml" xmlns:w16du="http://schemas.microsoft.com/office/word/2023/wordml/word16du" xmlns:w16sdtdh="http://schemas.microsoft.com/office/word/2020/wordml/sdtdatahash" xmlns:w16sdtfl="http://schemas.microsoft.com/office/word/2024/wordml/sdtformatlock" xmlns:w16se="http://schemas.microsoft.com/office/word/2015/wordml/symex" xmlns:wpg="http://schemas.microsoft.com/office/word/2010/wordprocessingGroup" xmlns:wpi="http://schemas.microsoft.com/office/word/2010/wordprocessingInk" xmlns:wne="http://schemas.microsoft.com/office/word/2006/wordml" xmlns:wps="http://schemas.microsoft.com/office/word/2010/wordprocessingShape" mc:Ignorable="w14 w15 w16se w16cid w16 w16cex w16sdtdh w16sdtfl w16du wp14">
+  <w:p>
+    <w:pPr>
+      <w:pStyle w:val="MiscPageNumber"/>
+    </w:pPr>
+    <w:r>
+      <w:fldChar w:fldCharType="begin"/>
+    </w:r>
+    <w:r>
+      <w:instrText xml:space="preserve"> PAGE   \* MERGEFORMAT </w:instrText>
+    </w:r>
+    <w:r>
+      <w:fldChar w:fldCharType="separate"/>
+    </w:r>
+    <w:r>
+      <w:rPr>
+        <w:noProof/>
+      </w:rPr>
+      <w:t>1</w:t>
+    </w:r>
+    <w:r>
+      <w:rPr>
+        <w:noProof/>
+      </w:rPr>
+      <w:fldChar w:fldCharType="end"/>
+    </w:r>
+  </w:p>
+</w:ftr>
+</file>
+
+<file path=word/footer7.xml><?xml version="1.0" encoding="utf-8"?>
 <w:ftr xmlns:wpc="http://schemas.microsoft.com/office/word/2010/wordprocessingCanvas" xmlns:cx="http://schemas.microsoft.com/office/drawing/2014/chartex" xmlns:cx1="http://schemas.microsoft.com/office/drawing/2015/9/8/chartex" xmlns:cx2="http://schemas.microsoft.com/office/drawing/2015/10/21/chartex" xmlns:cx3="http://schemas.microsoft.com/office/drawing/2016/5/9/chartex" xmlns:cx4="http://schemas.microsoft.com/office/drawing/2016/5/10/chartex" xmlns:cx5="http://schemas.microsoft.com/office/drawing/2016/5/11/chartex" xmlns:cx6="http://schemas.microsoft.com/office/drawing/2016/5/12/chartex" xmlns:cx7="http://schemas.microsoft.com/office/drawing/2016/5/13/chartex" xmlns:cx8="http://schemas.microsoft.com/office/drawing/2016/5/14/chartex" xmlns:mc="http://schemas.openxmlformats.org/markup-compatibility/2006" xmlns:aink="http://schemas.microsoft.com/office/drawing/2016/ink" xmlns:am3d="http://schemas.microsoft.com/office/drawing/2017/model3d" xmlns:o="urn:schemas-microsoft-com:office:office" xmlns:oel="http://schemas.microsoft.com/office/2019/extlst" xmlns:r="http://schemas.openxmlformats.org/officeDocument/2006/relationships" xmlns:m="http://schemas.openxmlformats.org/officeDocument/2006/math" xmlns:v="urn:schemas-microsoft-com:vml" xmlns:wp14="http://schemas.microsoft.com/office/word/2010/wordprocessingDrawing" xmlns:wp="http://schemas.openxmlformats.org/drawingml/2006/wordprocessingDrawing" xmlns:w10="urn:schemas-microsoft-com:office:word" xmlns:w="http://schemas.openxmlformats.org/wordprocessingml/2006/main" xmlns:w14="http://schemas.microsoft.com/office/word/2010/wordml" xmlns:w15="http://schemas.microsoft.com/office/word/2012/wordml" xmlns:w16cex="http://schemas.microsoft.com/office/word/2018/wordml/cex" xmlns:w16cid="http://schemas.microsoft.com/office/word/2016/wordml/cid" xmlns:w16="http://schemas.microsoft.com/office/word/2018/wordml" xmlns:w16du="http://schemas.microsoft.com/office/word/2023/wordml/word16du" xmlns:w16sdtdh="http://schemas.microsoft.com/office/word/2020/wordml/sdtdatahash" xmlns:w16sdtfl="http://schemas.microsoft.com/office/word/2024/wordml/sdtformatlock" xmlns:w16se="http://schemas.microsoft.com/office/word/2015/wordml/symex" xmlns:wpg="http://schemas.microsoft.com/office/word/2010/wordprocessingGroup" xmlns:wpi="http://schemas.microsoft.com/office/word/2010/wordprocessingInk" xmlns:wne="http://schemas.microsoft.com/office/word/2006/wordml" xmlns:wps="http://schemas.microsoft.com/office/word/2010/wordprocessingShape" mc:Ignorable="w14 w15 w16se w16cid w16 w16cex w16sdtdh w16sdtfl w16du wp14">
   <w:p>
     <w:pPr>
@@ -22380,6 +22434,7 @@
   </w:compat>
   <w:rsids>
     <w:rsidRoot w:val="00641A7B"/>
+    <w:rsid w:val="00032F3D"/>
     <w:rsid w:val="00063113"/>
     <w:rsid w:val="001C110B"/>
     <w:rsid w:val="001F159C"/>
@@ -22391,11 +22446,13 @@
     <w:rsid w:val="004A087E"/>
     <w:rsid w:val="004B221C"/>
     <w:rsid w:val="004C00B5"/>
+    <w:rsid w:val="004D119C"/>
     <w:rsid w:val="004D7997"/>
     <w:rsid w:val="0055104C"/>
     <w:rsid w:val="005978A4"/>
     <w:rsid w:val="00641A7B"/>
     <w:rsid w:val="006F0BB4"/>
+    <w:rsid w:val="007D2599"/>
     <w:rsid w:val="00A043E9"/>
     <w:rsid w:val="00A318BD"/>
     <w:rsid w:val="00BC6C00"/>

</xml_diff>